<commit_message>
first outline draft done
</commit_message>
<xml_diff>
--- a/outline.docx
+++ b/outline.docx
@@ -7,31 +7,19 @@
         <w:pStyle w:val="Title"/>
       </w:pPr>
       <w:r>
-        <w:t xml:space="preserve">The</w:t>
+        <w:t xml:space="preserve">Stream</w:t>
       </w:r>
       <w:r>
         <w:t xml:space="preserve"> </w:t>
       </w:r>
       <w:r>
-        <w:t xml:space="preserve">Stream</w:t>
+        <w:t xml:space="preserve">Quality</w:t>
       </w:r>
       <w:r>
         <w:t xml:space="preserve"> </w:t>
       </w:r>
       <w:r>
-        <w:t xml:space="preserve">Quality</w:t>
-      </w:r>
-      <w:r>
-        <w:t xml:space="preserve"> </w:t>
-      </w:r>
-      <w:r>
         <w:t xml:space="preserve">Index</w:t>
-      </w:r>
-      <w:r>
-        <w:t xml:space="preserve"> </w:t>
-      </w:r>
-      <w:r>
-        <w:t xml:space="preserve">for</w:t>
       </w:r>
       <w:r>
         <w:t xml:space="preserve"> </w:t>
@@ -121,7 +109,13 @@
         <w:t xml:space="preserve"> </w:t>
       </w:r>
       <w:r>
-        <w:t xml:space="preserve">Ken</w:t>
+        <w:t xml:space="preserve">Kenneth</w:t>
+      </w:r>
+      <w:r>
+        <w:t xml:space="preserve"> </w:t>
+      </w:r>
+      <w:r>
+        <w:t xml:space="preserve">C.</w:t>
       </w:r>
       <w:r>
         <w:t xml:space="preserve"> </w:t>
@@ -143,6 +137,712 @@
           <w:t xml:space="preserve">kens@sccwrp.org</w:t>
         </w:r>
       </w:hyperlink>
+    </w:p>
+    <w:p>
+      <w:pPr>
+        <w:pStyle w:val="Heading1"/>
+      </w:pPr>
+      <w:bookmarkStart w:id="23" w:name="introduction"/>
+      <w:r>
+        <w:t xml:space="preserve">Introduction</w:t>
+      </w:r>
+      <w:bookmarkEnd w:id="23"/>
+    </w:p>
+    <w:p>
+      <w:pPr>
+        <w:pStyle w:val="Compact"/>
+        <w:numPr>
+          <w:numId w:val="1001"/>
+          <w:ilvl w:val="0"/>
+        </w:numPr>
+      </w:pPr>
+      <w:r>
+        <w:t xml:space="preserve">State of the science for biological assessment</w:t>
+      </w:r>
+    </w:p>
+    <w:p>
+      <w:pPr>
+        <w:pStyle w:val="Compact"/>
+        <w:numPr>
+          <w:numId w:val="1002"/>
+          <w:ilvl w:val="1"/>
+        </w:numPr>
+      </w:pPr>
+      <w:r>
+        <w:t xml:space="preserve">Biological indicators are common response endpoints</w:t>
+      </w:r>
+    </w:p>
+    <w:p>
+      <w:pPr>
+        <w:pStyle w:val="Compact"/>
+        <w:numPr>
+          <w:numId w:val="1002"/>
+          <w:ilvl w:val="1"/>
+        </w:numPr>
+      </w:pPr>
+      <w:r>
+        <w:t xml:space="preserve">Multiple taxa can be used - macroinverts, fish, algae, etc.</w:t>
+      </w:r>
+    </w:p>
+    <w:p>
+      <w:pPr>
+        <w:pStyle w:val="Compact"/>
+        <w:numPr>
+          <w:numId w:val="1002"/>
+          <w:ilvl w:val="1"/>
+        </w:numPr>
+      </w:pPr>
+      <w:r>
+        <w:t xml:space="preserve">Can trigger 303d listing</w:t>
+      </w:r>
+    </w:p>
+    <w:p>
+      <w:pPr>
+        <w:pStyle w:val="Compact"/>
+        <w:numPr>
+          <w:numId w:val="1002"/>
+          <w:ilvl w:val="1"/>
+        </w:numPr>
+      </w:pPr>
+      <w:r>
+        <w:t xml:space="preserve">Many states use more than one index, questions regarding how to combine multiple response endpoints - empirically (average, separate) and in regulatory setting (one fails triggers listing, etc.)</w:t>
+      </w:r>
+    </w:p>
+    <w:p>
+      <w:pPr>
+        <w:pStyle w:val="Compact"/>
+        <w:numPr>
+          <w:numId w:val="1001"/>
+          <w:ilvl w:val="0"/>
+        </w:numPr>
+      </w:pPr>
+      <w:r>
+        <w:t xml:space="preserve">Biological response is a symptom not a cause</w:t>
+      </w:r>
+    </w:p>
+    <w:p>
+      <w:pPr>
+        <w:pStyle w:val="Compact"/>
+        <w:numPr>
+          <w:numId w:val="1003"/>
+          <w:ilvl w:val="1"/>
+        </w:numPr>
+      </w:pPr>
+      <w:r>
+        <w:t xml:space="preserve">Biological impairments require remediation</w:t>
+      </w:r>
+    </w:p>
+    <w:p>
+      <w:pPr>
+        <w:pStyle w:val="Compact"/>
+        <w:numPr>
+          <w:numId w:val="1003"/>
+          <w:ilvl w:val="1"/>
+        </w:numPr>
+      </w:pPr>
+      <w:r>
+        <w:t xml:space="preserve">Can be achieved through causal assessments to identify stressors impacting biology</w:t>
+      </w:r>
+    </w:p>
+    <w:p>
+      <w:pPr>
+        <w:pStyle w:val="Compact"/>
+        <w:numPr>
+          <w:numId w:val="1003"/>
+          <w:ilvl w:val="1"/>
+        </w:numPr>
+      </w:pPr>
+      <w:r>
+        <w:t xml:space="preserve">Causal assessments are effective but labor-intensive, may require new data</w:t>
+      </w:r>
+    </w:p>
+    <w:p>
+      <w:pPr>
+        <w:pStyle w:val="Compact"/>
+        <w:numPr>
+          <w:numId w:val="1003"/>
+          <w:ilvl w:val="1"/>
+        </w:numPr>
+      </w:pPr>
+      <w:r>
+        <w:t xml:space="preserve">Rapid screening tools that combine multiple lines of evidence are useful alternatives to prioritize</w:t>
+      </w:r>
+    </w:p>
+    <w:p>
+      <w:pPr>
+        <w:pStyle w:val="Compact"/>
+        <w:numPr>
+          <w:numId w:val="1003"/>
+          <w:ilvl w:val="1"/>
+        </w:numPr>
+      </w:pPr>
+      <w:r>
+        <w:t xml:space="preserve">Additional challenges summmarizing complex data that describe environment, biological response</w:t>
+      </w:r>
+    </w:p>
+    <w:p>
+      <w:pPr>
+        <w:pStyle w:val="Compact"/>
+        <w:numPr>
+          <w:numId w:val="1001"/>
+          <w:ilvl w:val="0"/>
+        </w:numPr>
+      </w:pPr>
+      <w:r>
+        <w:t xml:space="preserve">Methods to integrate biological, chemical, and physical data are needed</w:t>
+      </w:r>
+    </w:p>
+    <w:p>
+      <w:pPr>
+        <w:pStyle w:val="Compact"/>
+        <w:numPr>
+          <w:numId w:val="1004"/>
+          <w:ilvl w:val="1"/>
+        </w:numPr>
+      </w:pPr>
+      <w:r>
+        <w:t xml:space="preserve">Should leverage existing data/indices to inform causal assessments,</w:t>
+      </w:r>
+    </w:p>
+    <w:p>
+      <w:pPr>
+        <w:pStyle w:val="Compact"/>
+        <w:numPr>
+          <w:numId w:val="1004"/>
+          <w:ilvl w:val="1"/>
+        </w:numPr>
+      </w:pPr>
+      <w:r>
+        <w:t xml:space="preserve">Should aggregate multiple biological indicators</w:t>
+      </w:r>
+    </w:p>
+    <w:p>
+      <w:pPr>
+        <w:pStyle w:val="Compact"/>
+        <w:numPr>
+          <w:numId w:val="1004"/>
+          <w:ilvl w:val="1"/>
+        </w:numPr>
+      </w:pPr>
+      <w:r>
+        <w:t xml:space="preserve">Should do so to inform management priorities - actionable results in an accessible format</w:t>
+      </w:r>
+    </w:p>
+    <w:p>
+      <w:pPr>
+        <w:pStyle w:val="Compact"/>
+        <w:numPr>
+          <w:numId w:val="1004"/>
+          <w:ilvl w:val="1"/>
+        </w:numPr>
+      </w:pPr>
+      <w:r>
+        <w:t xml:space="preserve">To date, no other studies on holistic stream health indices - currently limited to MMI (integrated index) or functional-based measures (e.g., ecosystem metabolism), i.e., how can multiple indices be simultaneously evaluated?</w:t>
+      </w:r>
+    </w:p>
+    <w:p>
+      <w:pPr>
+        <w:pStyle w:val="Compact"/>
+        <w:numPr>
+          <w:numId w:val="1001"/>
+          <w:ilvl w:val="0"/>
+        </w:numPr>
+      </w:pPr>
+      <w:r>
+        <w:t xml:space="preserve">The Stream Quality Index</w:t>
+      </w:r>
+    </w:p>
+    <w:p>
+      <w:pPr>
+        <w:pStyle w:val="Compact"/>
+        <w:numPr>
+          <w:numId w:val="1005"/>
+          <w:ilvl w:val="1"/>
+        </w:numPr>
+      </w:pPr>
+      <w:r>
+        <w:t xml:space="preserve">This paper presents the SQI as a management tool to jointly evaluate stream quality using biological, chemical, physical data</w:t>
+      </w:r>
+    </w:p>
+    <w:p>
+      <w:pPr>
+        <w:pStyle w:val="Compact"/>
+        <w:numPr>
+          <w:numId w:val="1005"/>
+          <w:ilvl w:val="1"/>
+        </w:numPr>
+      </w:pPr>
+      <w:r>
+        <w:t xml:space="preserve">The objective of the SQI is to combine multiple indices to provide actionable information that categorically describes stream quality</w:t>
+      </w:r>
+    </w:p>
+    <w:p>
+      <w:pPr>
+        <w:pStyle w:val="Compact"/>
+        <w:numPr>
+          <w:numId w:val="1005"/>
+          <w:ilvl w:val="1"/>
+        </w:numPr>
+      </w:pPr>
+      <w:r>
+        <w:t xml:space="preserve">Goals - provide tiers of information (landscape to in situ), diagnostic information for prioritization</w:t>
+      </w:r>
+    </w:p>
+    <w:p>
+      <w:pPr>
+        <w:pStyle w:val="Compact"/>
+        <w:numPr>
+          <w:numId w:val="1005"/>
+          <w:ilvl w:val="1"/>
+        </w:numPr>
+      </w:pPr>
+      <w:r>
+        <w:t xml:space="preserve">Uses biology as an endpoint - empirically links biology to chemical, physical stressors</w:t>
+      </w:r>
+    </w:p>
+    <w:p>
+      <w:pPr>
+        <w:pStyle w:val="Heading1"/>
+      </w:pPr>
+      <w:bookmarkStart w:id="24" w:name="methods"/>
+      <w:r>
+        <w:t xml:space="preserve">Methods</w:t>
+      </w:r>
+      <w:bookmarkEnd w:id="24"/>
+    </w:p>
+    <w:p>
+      <w:pPr>
+        <w:pStyle w:val="Compact"/>
+        <w:numPr>
+          <w:numId w:val="1006"/>
+          <w:ilvl w:val="0"/>
+        </w:numPr>
+      </w:pPr>
+      <w:r>
+        <w:t xml:space="preserve">Backround on study region, SMC program and data collected</w:t>
+      </w:r>
+    </w:p>
+    <w:p>
+      <w:pPr>
+        <w:pStyle w:val="Compact"/>
+        <w:numPr>
+          <w:numId w:val="1006"/>
+          <w:ilvl w:val="0"/>
+        </w:numPr>
+      </w:pPr>
+      <w:r>
+        <w:t xml:space="preserve">CSCI, ASCI as endpoints - background on both</w:t>
+      </w:r>
+    </w:p>
+    <w:p>
+      <w:pPr>
+        <w:pStyle w:val="Compact"/>
+        <w:numPr>
+          <w:numId w:val="1006"/>
+          <w:ilvl w:val="0"/>
+        </w:numPr>
+      </w:pPr>
+      <w:r>
+        <w:t xml:space="preserve">Physical, chemical data as stressors - types of data (eutro indicators, conductivity, PHAB, CRAM)</w:t>
+      </w:r>
+    </w:p>
+    <w:p>
+      <w:pPr>
+        <w:pStyle w:val="Compact"/>
+        <w:numPr>
+          <w:numId w:val="1006"/>
+          <w:ilvl w:val="0"/>
+        </w:numPr>
+      </w:pPr>
+      <w:r>
+        <w:t xml:space="preserve">Modelling approach - what is the probability of biology being impacted given observed stressors</w:t>
+      </w:r>
+    </w:p>
+    <w:p>
+      <w:pPr>
+        <w:pStyle w:val="Compact"/>
+        <w:numPr>
+          <w:numId w:val="1007"/>
+          <w:ilvl w:val="1"/>
+        </w:numPr>
+      </w:pPr>
+      <w:r>
+        <w:t xml:space="preserve">Rf models to predict sites as</w:t>
+      </w:r>
+      <w:r>
+        <w:t xml:space="preserve"> </w:t>
+      </w:r>
+      <w:r>
+        <w:t xml:space="preserve">“</w:t>
+      </w:r>
+      <w:r>
+        <w:t xml:space="preserve">good</w:t>
+      </w:r>
+      <w:r>
+        <w:t xml:space="preserve">”</w:t>
+      </w:r>
+      <w:r>
+        <w:t xml:space="preserve">/</w:t>
+      </w:r>
+      <w:r>
+        <w:t xml:space="preserve">“</w:t>
+      </w:r>
+      <w:r>
+        <w:t xml:space="preserve">bad</w:t>
+      </w:r>
+      <w:r>
+        <w:t xml:space="preserve">”</w:t>
+      </w:r>
+      <w:r>
+        <w:t xml:space="preserve"> </w:t>
+      </w:r>
+      <w:r>
+        <w:t xml:space="preserve">biology as a function of chemistry, physical habitat</w:t>
+      </w:r>
+    </w:p>
+    <w:p>
+      <w:pPr>
+        <w:pStyle w:val="Compact"/>
+        <w:numPr>
+          <w:numId w:val="1007"/>
+          <w:ilvl w:val="1"/>
+        </w:numPr>
+      </w:pPr>
+      <w:r>
+        <w:t xml:space="preserve">How was biology combined? BCG bins for both indicators, assigned categories based on combination of bins</w:t>
+      </w:r>
+    </w:p>
+    <w:p>
+      <w:pPr>
+        <w:pStyle w:val="Compact"/>
+        <w:numPr>
+          <w:numId w:val="1007"/>
+          <w:ilvl w:val="1"/>
+        </w:numPr>
+      </w:pPr>
+      <w:r>
+        <w:t xml:space="preserve">Models produced pChem, pHab for each site, combined to overall pStress</w:t>
+      </w:r>
+    </w:p>
+    <w:p>
+      <w:pPr>
+        <w:pStyle w:val="Compact"/>
+        <w:numPr>
+          <w:numId w:val="1006"/>
+          <w:ilvl w:val="0"/>
+        </w:numPr>
+      </w:pPr>
+      <w:r>
+        <w:t xml:space="preserve">Model output to SQI scores</w:t>
+      </w:r>
+    </w:p>
+    <w:p>
+      <w:pPr>
+        <w:pStyle w:val="Compact"/>
+        <w:numPr>
+          <w:numId w:val="1008"/>
+          <w:ilvl w:val="1"/>
+        </w:numPr>
+      </w:pPr>
+      <w:r>
+        <w:t xml:space="preserve">Defined categories based on good/bad biology, likelihood of stress (need to emphasize how breakpoints chosen)</w:t>
+      </w:r>
+    </w:p>
+    <w:p>
+      <w:pPr>
+        <w:pStyle w:val="Compact"/>
+        <w:numPr>
+          <w:numId w:val="1008"/>
+          <w:ilvl w:val="1"/>
+        </w:numPr>
+      </w:pPr>
+      <w:r>
+        <w:t xml:space="preserve">Overall, Biological condition, Stress condition, Stress condition detail</w:t>
+      </w:r>
+    </w:p>
+    <w:p>
+      <w:pPr>
+        <w:pStyle w:val="Compact"/>
+        <w:numPr>
+          <w:numId w:val="1006"/>
+          <w:ilvl w:val="0"/>
+        </w:numPr>
+      </w:pPr>
+      <w:r>
+        <w:t xml:space="preserve">Online application</w:t>
+      </w:r>
+    </w:p>
+    <w:p>
+      <w:pPr>
+        <w:pStyle w:val="Compact"/>
+        <w:numPr>
+          <w:numId w:val="1009"/>
+          <w:ilvl w:val="1"/>
+        </w:numPr>
+      </w:pPr>
+      <w:r>
+        <w:t xml:space="preserve">How to use SQI in practice</w:t>
+      </w:r>
+    </w:p>
+    <w:p>
+      <w:pPr>
+        <w:pStyle w:val="Heading1"/>
+      </w:pPr>
+      <w:bookmarkStart w:id="25" w:name="results"/>
+      <w:r>
+        <w:t xml:space="preserve">Results</w:t>
+      </w:r>
+      <w:bookmarkEnd w:id="25"/>
+    </w:p>
+    <w:p>
+      <w:pPr>
+        <w:pStyle w:val="Compact"/>
+        <w:numPr>
+          <w:numId w:val="1010"/>
+          <w:ilvl w:val="0"/>
+        </w:numPr>
+      </w:pPr>
+      <w:r>
+        <w:t xml:space="preserve">SMC breakdown, % by catogory, watershed, etc.</w:t>
+      </w:r>
+    </w:p>
+    <w:p>
+      <w:pPr>
+        <w:pStyle w:val="Compact"/>
+        <w:numPr>
+          <w:numId w:val="1010"/>
+          <w:ilvl w:val="0"/>
+        </w:numPr>
+      </w:pPr>
+      <w:r>
+        <w:t xml:space="preserve">Most common stressors, should link to land use/watershed position, other covariates</w:t>
+      </w:r>
+    </w:p>
+    <w:p>
+      <w:pPr>
+        <w:pStyle w:val="Compact"/>
+        <w:numPr>
+          <w:numId w:val="1010"/>
+          <w:ilvl w:val="0"/>
+        </w:numPr>
+      </w:pPr>
+      <w:r>
+        <w:t xml:space="preserve">Interesting trends or sites as examples (e.g., ASCI impacted, chemistry stress vs. CSCI impacted, habitat stress)</w:t>
+      </w:r>
+    </w:p>
+    <w:p>
+      <w:pPr>
+        <w:pStyle w:val="Compact"/>
+        <w:numPr>
+          <w:numId w:val="1010"/>
+          <w:ilvl w:val="0"/>
+        </w:numPr>
+      </w:pPr>
+      <w:r>
+        <w:t xml:space="preserve">Odd-ball categories - Healthy and resilient, Impacted by unknown stress</w:t>
+      </w:r>
+    </w:p>
+    <w:p>
+      <w:pPr>
+        <w:pStyle w:val="Heading1"/>
+      </w:pPr>
+      <w:bookmarkStart w:id="26" w:name="discussion"/>
+      <w:r>
+        <w:t xml:space="preserve">Discussion</w:t>
+      </w:r>
+      <w:bookmarkEnd w:id="26"/>
+    </w:p>
+    <w:p>
+      <w:pPr>
+        <w:pStyle w:val="Compact"/>
+        <w:numPr>
+          <w:numId w:val="1011"/>
+          <w:ilvl w:val="0"/>
+        </w:numPr>
+      </w:pPr>
+      <w:r>
+        <w:t xml:space="preserve">Value of the approach</w:t>
+      </w:r>
+    </w:p>
+    <w:p>
+      <w:pPr>
+        <w:pStyle w:val="Compact"/>
+        <w:numPr>
+          <w:numId w:val="1012"/>
+          <w:ilvl w:val="1"/>
+        </w:numPr>
+      </w:pPr>
+      <w:r>
+        <w:t xml:space="preserve">Combines multiple lines of evidence to rapidly evaluate stream health</w:t>
+      </w:r>
+    </w:p>
+    <w:p>
+      <w:pPr>
+        <w:pStyle w:val="Compact"/>
+        <w:numPr>
+          <w:numId w:val="1012"/>
+          <w:ilvl w:val="1"/>
+        </w:numPr>
+      </w:pPr>
+      <w:r>
+        <w:t xml:space="preserve">Actionable outcomes</w:t>
+      </w:r>
+    </w:p>
+    <w:p>
+      <w:pPr>
+        <w:pStyle w:val="Compact"/>
+        <w:numPr>
+          <w:numId w:val="1012"/>
+          <w:ilvl w:val="1"/>
+        </w:numPr>
+      </w:pPr>
+      <w:r>
+        <w:t xml:space="preserve">Linked to common stressors (eutro, conductivity, physical habitat)</w:t>
+      </w:r>
+    </w:p>
+    <w:p>
+      <w:pPr>
+        <w:pStyle w:val="Compact"/>
+        <w:numPr>
+          <w:numId w:val="1012"/>
+          <w:ilvl w:val="1"/>
+        </w:numPr>
+      </w:pPr>
+      <w:r>
+        <w:t xml:space="preserve">First to use RF models to combine multiple indices</w:t>
+      </w:r>
+    </w:p>
+    <w:p>
+      <w:pPr>
+        <w:pStyle w:val="Compact"/>
+        <w:numPr>
+          <w:numId w:val="1012"/>
+          <w:ilvl w:val="1"/>
+        </w:numPr>
+      </w:pPr>
+      <w:r>
+        <w:t xml:space="preserve">Broad categories to site-level information provided by index, easily accessible with online app</w:t>
+      </w:r>
+    </w:p>
+    <w:p>
+      <w:pPr>
+        <w:pStyle w:val="Compact"/>
+        <w:numPr>
+          <w:numId w:val="1011"/>
+          <w:ilvl w:val="0"/>
+        </w:numPr>
+      </w:pPr>
+      <w:r>
+        <w:t xml:space="preserve">Drawbacks/limitations</w:t>
+      </w:r>
+    </w:p>
+    <w:p>
+      <w:pPr>
+        <w:pStyle w:val="Compact"/>
+        <w:numPr>
+          <w:numId w:val="1013"/>
+          <w:ilvl w:val="1"/>
+        </w:numPr>
+      </w:pPr>
+      <w:r>
+        <w:t xml:space="preserve">Other stressors not evaluated - flow mod, contaminants, climate change</w:t>
+      </w:r>
+    </w:p>
+    <w:p>
+      <w:pPr>
+        <w:pStyle w:val="Compact"/>
+        <w:numPr>
+          <w:numId w:val="1013"/>
+          <w:ilvl w:val="1"/>
+        </w:numPr>
+      </w:pPr>
+      <w:r>
+        <w:t xml:space="preserve">Other biota not considered - fish, amphibians, etc.</w:t>
+      </w:r>
+    </w:p>
+    <w:p>
+      <w:pPr>
+        <w:pStyle w:val="Compact"/>
+        <w:numPr>
+          <w:numId w:val="1013"/>
+          <w:ilvl w:val="1"/>
+        </w:numPr>
+      </w:pPr>
+      <w:r>
+        <w:t xml:space="preserve">Some expert judgment for breakpoints or index combos (i.e., average BCG between indices, worse BCG, etc.), but note these were at least partically vetted through advisory committees</w:t>
+      </w:r>
+    </w:p>
+    <w:p>
+      <w:pPr>
+        <w:pStyle w:val="Compact"/>
+        <w:numPr>
+          <w:numId w:val="1013"/>
+          <w:ilvl w:val="1"/>
+        </w:numPr>
+      </w:pPr>
+      <w:r>
+        <w:t xml:space="preserve">Policy needs not fully integrated because policy has yet to be cleary defined, though in progress</w:t>
+      </w:r>
+    </w:p>
+    <w:p>
+      <w:pPr>
+        <w:pStyle w:val="Compact"/>
+        <w:numPr>
+          <w:numId w:val="1013"/>
+          <w:ilvl w:val="1"/>
+        </w:numPr>
+      </w:pPr>
+      <w:r>
+        <w:t xml:space="preserve">Currently does not consider flow regime (ephemeral, perennial)</w:t>
+      </w:r>
+    </w:p>
+    <w:p>
+      <w:pPr>
+        <w:pStyle w:val="Compact"/>
+        <w:numPr>
+          <w:numId w:val="1013"/>
+          <w:ilvl w:val="1"/>
+        </w:numPr>
+      </w:pPr>
+      <w:r>
+        <w:t xml:space="preserve">Cursory - not as comprehensive as full-blown causal assessment but could be used to inform where its needed</w:t>
+      </w:r>
+    </w:p>
+    <w:p>
+      <w:pPr>
+        <w:pStyle w:val="Compact"/>
+        <w:numPr>
+          <w:numId w:val="1011"/>
+          <w:ilvl w:val="0"/>
+        </w:numPr>
+      </w:pPr>
+      <w:r>
+        <w:t xml:space="preserve">Next steps</w:t>
+      </w:r>
+    </w:p>
+    <w:p>
+      <w:pPr>
+        <w:pStyle w:val="Compact"/>
+        <w:numPr>
+          <w:numId w:val="1014"/>
+          <w:ilvl w:val="1"/>
+        </w:numPr>
+      </w:pPr>
+      <w:r>
+        <w:t xml:space="preserve">Expansion of toolbox - greater spatial resolution, additional endpoints/stressors</w:t>
+      </w:r>
+    </w:p>
+    <w:p>
+      <w:pPr>
+        <w:pStyle w:val="Compact"/>
+        <w:numPr>
+          <w:numId w:val="1014"/>
+          <w:ilvl w:val="1"/>
+        </w:numPr>
+      </w:pPr>
+      <w:r>
+        <w:t xml:space="preserve">Integration with other tools - SCAPE, RSCA, hydromod</w:t>
+      </w:r>
     </w:p>
     <w:sectPr>
       <w:footerReference w:type="default" r:id="rId9"/>
@@ -824,6 +1524,109 @@
       </w:pPr>
     </w:lvl>
   </w:abstractNum>
+  <w:abstractNum w:abstractNumId="991">
+    <w:nsid w:val="ea454b4c"/>
+    <w:multiLevelType w:val="multilevel"/>
+    <w:lvl w:ilvl="0">
+      <w:numFmt w:val="bullet"/>
+      <w:lvlText w:val="•"/>
+      <w:lvlJc w:val="left"/>
+      <w:pPr>
+        <w:tabs>
+          <w:tab w:val="num" w:pos="0"/>
+        </w:tabs>
+        <w:ind w:left="480" w:hanging="480"/>
+      </w:pPr>
+    </w:lvl>
+    <w:lvl w:ilvl="1">
+      <w:numFmt w:val="bullet"/>
+      <w:lvlText w:val="–"/>
+      <w:lvlJc w:val="left"/>
+      <w:pPr>
+        <w:tabs>
+          <w:tab w:val="num" w:pos="720"/>
+        </w:tabs>
+        <w:ind w:left="1200" w:hanging="480"/>
+      </w:pPr>
+    </w:lvl>
+    <w:lvl w:ilvl="2">
+      <w:numFmt w:val="bullet"/>
+      <w:lvlText w:val="•"/>
+      <w:lvlJc w:val="left"/>
+      <w:pPr>
+        <w:tabs>
+          <w:tab w:val="num" w:pos="1440"/>
+        </w:tabs>
+        <w:ind w:left="1920" w:hanging="480"/>
+      </w:pPr>
+    </w:lvl>
+    <w:lvl w:ilvl="3">
+      <w:numFmt w:val="bullet"/>
+      <w:lvlText w:val="–"/>
+      <w:lvlJc w:val="left"/>
+      <w:pPr>
+        <w:tabs>
+          <w:tab w:val="num" w:pos="2160"/>
+        </w:tabs>
+        <w:ind w:left="2640" w:hanging="480"/>
+      </w:pPr>
+    </w:lvl>
+    <w:lvl w:ilvl="4">
+      <w:numFmt w:val="bullet"/>
+      <w:lvlText w:val="•"/>
+      <w:lvlJc w:val="left"/>
+      <w:pPr>
+        <w:tabs>
+          <w:tab w:val="num" w:pos="2880"/>
+        </w:tabs>
+        <w:ind w:left="3360" w:hanging="480"/>
+      </w:pPr>
+    </w:lvl>
+    <w:lvl w:ilvl="5">
+      <w:numFmt w:val="bullet"/>
+      <w:lvlText w:val="–"/>
+      <w:lvlJc w:val="left"/>
+      <w:pPr>
+        <w:tabs>
+          <w:tab w:val="num" w:pos="3600"/>
+        </w:tabs>
+        <w:ind w:left="4080" w:hanging="480"/>
+      </w:pPr>
+    </w:lvl>
+    <w:lvl w:ilvl="6">
+      <w:numFmt w:val="bullet"/>
+      <w:lvlText w:val="•"/>
+      <w:lvlJc w:val="left"/>
+      <w:pPr>
+        <w:tabs>
+          <w:tab w:val="num" w:pos="4320"/>
+        </w:tabs>
+        <w:ind w:left="4800" w:hanging="480"/>
+      </w:pPr>
+    </w:lvl>
+    <w:lvl w:ilvl="7">
+      <w:numFmt w:val="bullet"/>
+      <w:lvlText w:val="–"/>
+      <w:lvlJc w:val="left"/>
+      <w:pPr>
+        <w:tabs>
+          <w:tab w:val="num" w:pos="5040"/>
+        </w:tabs>
+        <w:ind w:left="5520" w:hanging="480"/>
+      </w:pPr>
+    </w:lvl>
+    <w:lvl w:ilvl="8">
+      <w:numFmt w:val="bullet"/>
+      <w:lvlText w:val="•"/>
+      <w:lvlJc w:val="left"/>
+      <w:pPr>
+        <w:tabs>
+          <w:tab w:val="num" w:pos="5760"/>
+        </w:tabs>
+        <w:ind w:left="6240" w:hanging="480"/>
+      </w:pPr>
+    </w:lvl>
+  </w:abstractNum>
   <w:num w:numId="1">
     <w:abstractNumId w:val="1"/>
   </w:num>
@@ -865,6 +1668,48 @@
   </w:num>
   <w:num w:numId="1000">
     <w:abstractNumId w:val="990"/>
+  </w:num>
+  <w:num w:numId="1001">
+    <w:abstractNumId w:val="991"/>
+  </w:num>
+  <w:num w:numId="1002">
+    <w:abstractNumId w:val="991"/>
+  </w:num>
+  <w:num w:numId="1003">
+    <w:abstractNumId w:val="991"/>
+  </w:num>
+  <w:num w:numId="1004">
+    <w:abstractNumId w:val="991"/>
+  </w:num>
+  <w:num w:numId="1005">
+    <w:abstractNumId w:val="991"/>
+  </w:num>
+  <w:num w:numId="1006">
+    <w:abstractNumId w:val="991"/>
+  </w:num>
+  <w:num w:numId="1007">
+    <w:abstractNumId w:val="991"/>
+  </w:num>
+  <w:num w:numId="1008">
+    <w:abstractNumId w:val="991"/>
+  </w:num>
+  <w:num w:numId="1009">
+    <w:abstractNumId w:val="991"/>
+  </w:num>
+  <w:num w:numId="1010">
+    <w:abstractNumId w:val="991"/>
+  </w:num>
+  <w:num w:numId="1011">
+    <w:abstractNumId w:val="991"/>
+  </w:num>
+  <w:num w:numId="1012">
+    <w:abstractNumId w:val="991"/>
+  </w:num>
+  <w:num w:numId="1013">
+    <w:abstractNumId w:val="991"/>
+  </w:num>
+  <w:num w:numId="1014">
+    <w:abstractNumId w:val="991"/>
   </w:num>
 </w:numbering>
 </file>

</xml_diff>

<commit_message>
KS revisions to outline
</commit_message>
<xml_diff>
--- a/outline.docx
+++ b/outline.docx
@@ -7,31 +7,73 @@
         <w:pStyle w:val="Title"/>
       </w:pPr>
       <w:r>
+        <w:t xml:space="preserve">The</w:t>
+      </w:r>
+      <w:r>
+        <w:t xml:space="preserve"> </w:t>
+      </w:r>
+      <w:r>
         <w:t xml:space="preserve">Stream</w:t>
       </w:r>
       <w:r>
         <w:t xml:space="preserve"> </w:t>
       </w:r>
       <w:r>
-        <w:t xml:space="preserve">Quality</w:t>
+        <w:t xml:space="preserve">Condition</w:t>
       </w:r>
       <w:r>
         <w:t xml:space="preserve"> </w:t>
       </w:r>
       <w:r>
-        <w:t xml:space="preserve">Index</w:t>
+        <w:t xml:space="preserve">Index:</w:t>
       </w:r>
       <w:r>
         <w:t xml:space="preserve"> </w:t>
       </w:r>
       <w:r>
-        <w:t xml:space="preserve">-</w:t>
+        <w:t xml:space="preserve">A</w:t>
       </w:r>
       <w:r>
         <w:t xml:space="preserve"> </w:t>
       </w:r>
       <w:r>
-        <w:t xml:space="preserve">Outline</w:t>
+        <w:t xml:space="preserve">Multi-Indicator</w:t>
+      </w:r>
+      <w:r>
+        <w:t xml:space="preserve"> </w:t>
+      </w:r>
+      <w:r>
+        <w:t xml:space="preserve">Tool</w:t>
+      </w:r>
+      <w:r>
+        <w:t xml:space="preserve"> </w:t>
+      </w:r>
+      <w:r>
+        <w:t xml:space="preserve">For</w:t>
+      </w:r>
+      <w:r>
+        <w:t xml:space="preserve"> </w:t>
+      </w:r>
+      <w:r>
+        <w:t xml:space="preserve">Enhancing</w:t>
+      </w:r>
+      <w:r>
+        <w:t xml:space="preserve"> </w:t>
+      </w:r>
+      <w:r>
+        <w:t xml:space="preserve">Environmental</w:t>
+      </w:r>
+      <w:r>
+        <w:t xml:space="preserve"> </w:t>
+      </w:r>
+      <w:r>
+        <w:t xml:space="preserve">Management</w:t>
+      </w:r>
+      <w:r>
+        <w:t xml:space="preserve"> </w:t>
+      </w:r>
+      <w:r>
+        <w:t xml:space="preserve">Communication</w:t>
       </w:r>
     </w:p>
     <w:p>
@@ -59,7 +101,7 @@
       <w:r>
         <w:t xml:space="preserve">(</w:t>
       </w:r>
-      <w:hyperlink r:id="rId20">
+      <w:hyperlink r:id="rId21">
         <w:r>
           <w:rPr>
             <w:rStyle w:val="Hyperlink"/>
@@ -94,7 +136,7 @@
       <w:r>
         <w:t xml:space="preserve">(</w:t>
       </w:r>
-      <w:hyperlink r:id="rId21">
+      <w:hyperlink r:id="rId22">
         <w:r>
           <w:rPr>
             <w:rStyle w:val="Hyperlink"/>
@@ -129,7 +171,7 @@
       <w:r>
         <w:t xml:space="preserve">(</w:t>
       </w:r>
-      <w:hyperlink r:id="rId22">
+      <w:hyperlink r:id="rId23">
         <w:r>
           <w:rPr>
             <w:rStyle w:val="Hyperlink"/>
@@ -142,11 +184,11 @@
       <w:pPr>
         <w:pStyle w:val="Heading1"/>
       </w:pPr>
-      <w:bookmarkStart w:id="23" w:name="introduction"/>
+      <w:bookmarkStart w:id="24" w:name="introduction"/>
+      <w:bookmarkEnd w:id="24"/>
       <w:r>
         <w:t xml:space="preserve">Introduction</w:t>
       </w:r>
-      <w:bookmarkEnd w:id="23"/>
     </w:p>
     <w:p>
       <w:pPr>
@@ -157,7 +199,7 @@
         </w:numPr>
       </w:pPr>
       <w:r>
-        <w:t xml:space="preserve">State of the science for biological assessment</w:t>
+        <w:t xml:space="preserve">A cornerstone of the Clean Water Act is to restore and maintain the chemical, physical, and biological integrity of the Nation’s waters. (CWA)</w:t>
       </w:r>
     </w:p>
     <w:p>
@@ -169,7 +211,7 @@
         </w:numPr>
       </w:pPr>
       <w:r>
-        <w:t xml:space="preserve">Biological indicators are common response endpoints</w:t>
+        <w:t xml:space="preserve">All three lines of evidence are necessary to ensure aquatic life beneficial uses are fully supported (CWA §305b, 303d)</w:t>
       </w:r>
     </w:p>
     <w:p>
@@ -181,7 +223,7 @@
         </w:numPr>
       </w:pPr>
       <w:r>
-        <w:t xml:space="preserve">Multiple taxa can be used - macroinverts, fish, algae, etc.</w:t>
+        <w:t xml:space="preserve">Monitoring physical habitat integrity is necessary to ensure all of the necessary environmental niches are present to support aquatic life (Poff or other Keystone PHab ref)</w:t>
       </w:r>
     </w:p>
     <w:p>
@@ -193,7 +235,7 @@
         </w:numPr>
       </w:pPr>
       <w:r>
-        <w:t xml:space="preserve">Can trigger 303d listing</w:t>
+        <w:t xml:space="preserve">Monitoring chemical integrity is necessary because even with suitable physical habitat, unbalanced chemical composition can impair aquatic life (EPA Green Book)</w:t>
       </w:r>
     </w:p>
     <w:p>
@@ -205,7 +247,7 @@
         </w:numPr>
       </w:pPr>
       <w:r>
-        <w:t xml:space="preserve">Many states use more than one index, questions regarding how to combine multiple response endpoints - empirically (average, separate) and in regulatory setting (one fails triggers listing, etc.)</w:t>
+        <w:t xml:space="preserve">Monitoring biological integrity, closest to the beneficial use, is necessary because unmeasured habitat or chemical water quality can impair balanced ecosystems (Stoddard, Ode).</w:t>
       </w:r>
     </w:p>
     <w:p>
@@ -217,7 +259,7 @@
         </w:numPr>
       </w:pPr>
       <w:r>
-        <w:t xml:space="preserve">Biological response is a symptom not a cause</w:t>
+        <w:t xml:space="preserve">A tremendous amount of effort is spent monitoring all three lines of evidence</w:t>
       </w:r>
     </w:p>
     <w:p>
@@ -229,55 +271,7 @@
         </w:numPr>
       </w:pPr>
       <w:r>
-        <w:t xml:space="preserve">Biological impairments require remediation</w:t>
-      </w:r>
-    </w:p>
-    <w:p>
-      <w:pPr>
-        <w:pStyle w:val="Compact"/>
-        <w:numPr>
-          <w:numId w:val="1003"/>
-          <w:ilvl w:val="1"/>
-        </w:numPr>
-      </w:pPr>
-      <w:r>
-        <w:t xml:space="preserve">Can be achieved through causal assessments to identify stressors impacting biology</w:t>
-      </w:r>
-    </w:p>
-    <w:p>
-      <w:pPr>
-        <w:pStyle w:val="Compact"/>
-        <w:numPr>
-          <w:numId w:val="1003"/>
-          <w:ilvl w:val="1"/>
-        </w:numPr>
-      </w:pPr>
-      <w:r>
-        <w:t xml:space="preserve">Causal assessments are effective but labor-intensive, may require new data</w:t>
-      </w:r>
-    </w:p>
-    <w:p>
-      <w:pPr>
-        <w:pStyle w:val="Compact"/>
-        <w:numPr>
-          <w:numId w:val="1003"/>
-          <w:ilvl w:val="1"/>
-        </w:numPr>
-      </w:pPr>
-      <w:r>
-        <w:t xml:space="preserve">Rapid screening tools that combine multiple lines of evidence are useful alternatives to prioritize</w:t>
-      </w:r>
-    </w:p>
-    <w:p>
-      <w:pPr>
-        <w:pStyle w:val="Compact"/>
-        <w:numPr>
-          <w:numId w:val="1003"/>
-          <w:ilvl w:val="1"/>
-        </w:numPr>
-      </w:pPr>
-      <w:r>
-        <w:t xml:space="preserve">Additional challenges summmarizing complex data that describe environment, biological response</w:t>
+        <w:t xml:space="preserve">Cite some programs here that spend a lot of effort and money on the triad (EPA EMAP, PSA, SMC, Ohio, Maryland, etc)</w:t>
       </w:r>
     </w:p>
     <w:p>
@@ -289,7 +283,7 @@
         </w:numPr>
       </w:pPr>
       <w:r>
-        <w:t xml:space="preserve">Methods to integrate biological, chemical, and physical data are needed</w:t>
+        <w:t xml:space="preserve">A common challenge when monitoring multiple indicators is how to communicate the complex physical, chemical, and biological results in a scientifically rigorous, repeatable, yet readily understandable way to non-scientists. (NRC)</w:t>
       </w:r>
     </w:p>
     <w:p>
@@ -301,7 +295,7 @@
         </w:numPr>
       </w:pPr>
       <w:r>
-        <w:t xml:space="preserve">Should leverage existing data/indices to inform causal assessments,</w:t>
+        <w:t xml:space="preserve">Most environmental managers and decision makers are not scientists and don’t understand the intricate, nuanced details of ecological data</w:t>
       </w:r>
     </w:p>
     <w:p>
@@ -313,7 +307,25 @@
         </w:numPr>
       </w:pPr>
       <w:r>
-        <w:t xml:space="preserve">Should aggregate multiple biological indicators</w:t>
+        <w:t xml:space="preserve">Rarely are ecological data black and white, so many of decisions asked of mangers are made in the</w:t>
+      </w:r>
+      <w:r>
+        <w:t xml:space="preserve"> </w:t>
+      </w:r>
+      <w:r>
+        <w:t xml:space="preserve">“</w:t>
+      </w:r>
+      <w:r>
+        <w:t xml:space="preserve">grey zone</w:t>
+      </w:r>
+      <w:r>
+        <w:t xml:space="preserve">”</w:t>
+      </w:r>
+      <w:r>
+        <w:t xml:space="preserve"> </w:t>
+      </w:r>
+      <w:r>
+        <w:t xml:space="preserve">(pick from thousands of refs)</w:t>
       </w:r>
     </w:p>
     <w:p>
@@ -325,19 +337,7 @@
         </w:numPr>
       </w:pPr>
       <w:r>
-        <w:t xml:space="preserve">Should do so to inform management priorities - actionable results in an accessible format</w:t>
-      </w:r>
-    </w:p>
-    <w:p>
-      <w:pPr>
-        <w:pStyle w:val="Compact"/>
-        <w:numPr>
-          <w:numId w:val="1004"/>
-          <w:ilvl w:val="1"/>
-        </w:numPr>
-      </w:pPr>
-      <w:r>
-        <w:t xml:space="preserve">To date, no other studies on holistic stream health indices - currently limited to MMI (integrated index) or functional-based measures (e.g., ecosystem metabolism), i.e., how can multiple indices be simultaneously evaluated?</w:t>
+        <w:t xml:space="preserve">This is particularly true when the different lines of evidence are not in complete agreement</w:t>
       </w:r>
     </w:p>
     <w:p>
@@ -349,7 +349,7 @@
         </w:numPr>
       </w:pPr>
       <w:r>
-        <w:t xml:space="preserve">The Stream Quality Index</w:t>
+        <w:t xml:space="preserve">Currently, there are many examples of how to effectively communicate single lines of evidence</w:t>
       </w:r>
     </w:p>
     <w:p>
@@ -361,7 +361,7 @@
         </w:numPr>
       </w:pPr>
       <w:r>
-        <w:t xml:space="preserve">This paper presents the SQI as a management tool to jointly evaluate stream quality using biological, chemical, physical data</w:t>
+        <w:t xml:space="preserve">IBIs (Karr)</w:t>
       </w:r>
     </w:p>
     <w:p>
@@ -373,7 +373,7 @@
         </w:numPr>
       </w:pPr>
       <w:r>
-        <w:t xml:space="preserve">The objective of the SQI is to combine multiple indices to provide actionable information that categorically describes stream quality</w:t>
+        <w:t xml:space="preserve">O/E (Hawkins)</w:t>
       </w:r>
     </w:p>
     <w:p>
@@ -385,7 +385,7 @@
         </w:numPr>
       </w:pPr>
       <w:r>
-        <w:t xml:space="preserve">Goals - provide tiers of information (landscape to in situ), diagnostic information for prioritization</w:t>
+        <w:t xml:space="preserve">Combined IBI and O/E (Mazor)</w:t>
       </w:r>
     </w:p>
     <w:p>
@@ -397,77 +397,879 @@
         </w:numPr>
       </w:pPr>
       <w:r>
-        <w:t xml:space="preserve">Uses biology as an endpoint - empirically links biology to chemical, physical stressors</w:t>
+        <w:t xml:space="preserve">BRI (Smith) or AMBI (Borja) –if you want to include marine</w:t>
+      </w:r>
+    </w:p>
+    <w:p>
+      <w:pPr>
+        <w:pStyle w:val="Compact"/>
+        <w:numPr>
+          <w:numId w:val="1001"/>
+          <w:ilvl w:val="0"/>
+        </w:numPr>
+      </w:pPr>
+      <w:r>
+        <w:t xml:space="preserve">Ideally, scientists would combine multiple indicators into a single index, although this rarely occurs</w:t>
+      </w:r>
+    </w:p>
+    <w:p>
+      <w:pPr>
+        <w:pStyle w:val="Compact"/>
+        <w:numPr>
+          <w:numId w:val="1006"/>
+          <w:ilvl w:val="1"/>
+        </w:numPr>
+      </w:pPr>
+      <w:r>
+        <w:t xml:space="preserve">Honestly, can’t think of a good one. Maybe you have an example. To me, the SQO is perhaps the best example</w:t>
+      </w:r>
+    </w:p>
+    <w:p>
+      <w:pPr>
+        <w:pStyle w:val="Compact"/>
+        <w:numPr>
+          <w:numId w:val="1006"/>
+          <w:ilvl w:val="1"/>
+        </w:numPr>
+      </w:pPr>
+      <w:r>
+        <w:t xml:space="preserve">Most frequently, the three indicators are individually simplified and presented in groups, leaving managers to decide which is most important.</w:t>
+      </w:r>
+    </w:p>
+    <w:p>
+      <w:pPr>
+        <w:pStyle w:val="Compact"/>
+        <w:numPr>
+          <w:numId w:val="1001"/>
+          <w:ilvl w:val="0"/>
+        </w:numPr>
+      </w:pPr>
+      <w:r>
+        <w:t xml:space="preserve">The goal of this study was to develop the Stream Condition Index, a single index that combines physical, chemical, and biological indicators into a scientifically rigorous, yet easy to understand tool for management decision making.</w:t>
       </w:r>
     </w:p>
     <w:p>
       <w:pPr>
         <w:pStyle w:val="Heading1"/>
       </w:pPr>
-      <w:bookmarkStart w:id="24" w:name="methods"/>
+      <w:bookmarkStart w:id="25" w:name="methods"/>
+      <w:bookmarkEnd w:id="25"/>
       <w:r>
         <w:t xml:space="preserve">Methods</w:t>
       </w:r>
-      <w:bookmarkEnd w:id="24"/>
-    </w:p>
-    <w:p>
-      <w:pPr>
-        <w:pStyle w:val="Compact"/>
-        <w:numPr>
-          <w:numId w:val="1006"/>
+    </w:p>
+    <w:p>
+      <w:pPr>
+        <w:pStyle w:val="Heading2"/>
+      </w:pPr>
+      <w:bookmarkStart w:id="26" w:name="general-approach"/>
+      <w:bookmarkEnd w:id="26"/>
+      <w:r>
+        <w:t xml:space="preserve">General Approach</w:t>
+      </w:r>
+    </w:p>
+    <w:p>
+      <w:pPr>
+        <w:pStyle w:val="Compact"/>
+        <w:numPr>
+          <w:numId w:val="1007"/>
           <w:ilvl w:val="0"/>
         </w:numPr>
       </w:pPr>
       <w:r>
-        <w:t xml:space="preserve">Backround on study region, SMC program and data collected</w:t>
-      </w:r>
-    </w:p>
-    <w:p>
-      <w:pPr>
-        <w:pStyle w:val="Compact"/>
-        <w:numPr>
-          <w:numId w:val="1006"/>
+        <w:t xml:space="preserve">The SQI uses a stressor-response conceptual approach</w:t>
+      </w:r>
+    </w:p>
+    <w:p>
+      <w:pPr>
+        <w:pStyle w:val="Compact"/>
+        <w:numPr>
+          <w:numId w:val="1008"/>
+          <w:ilvl w:val="1"/>
+        </w:numPr>
+      </w:pPr>
+      <w:r>
+        <w:t xml:space="preserve">Stressors include chemistry and physical habitat</w:t>
+      </w:r>
+    </w:p>
+    <w:p>
+      <w:pPr>
+        <w:pStyle w:val="Compact"/>
+        <w:numPr>
+          <w:numId w:val="1009"/>
+          <w:ilvl w:val="2"/>
+        </w:numPr>
+      </w:pPr>
+      <w:r>
+        <w:t xml:space="preserve">PHab can sometimes be considered a response, but we treat it as a stressor</w:t>
+      </w:r>
+    </w:p>
+    <w:p>
+      <w:pPr>
+        <w:pStyle w:val="Compact"/>
+        <w:numPr>
+          <w:numId w:val="1008"/>
+          <w:ilvl w:val="1"/>
+        </w:numPr>
+      </w:pPr>
+      <w:r>
+        <w:t xml:space="preserve">Response includes benthic invertebrates and algae</w:t>
+      </w:r>
+    </w:p>
+    <w:p>
+      <w:pPr>
+        <w:pStyle w:val="Compact"/>
+        <w:numPr>
+          <w:numId w:val="1010"/>
+          <w:ilvl w:val="2"/>
+        </w:numPr>
+      </w:pPr>
+      <w:r>
+        <w:t xml:space="preserve">Multiple taxa groups are critical for balanced outcomes</w:t>
+      </w:r>
+    </w:p>
+    <w:p>
+      <w:pPr>
+        <w:pStyle w:val="Compact"/>
+        <w:numPr>
+          <w:numId w:val="1008"/>
+          <w:ilvl w:val="1"/>
+        </w:numPr>
+      </w:pPr>
+      <w:r>
+        <w:t xml:space="preserve">Focused on So Cal</w:t>
+      </w:r>
+    </w:p>
+    <w:p>
+      <w:pPr>
+        <w:pStyle w:val="Compact"/>
+        <w:numPr>
+          <w:numId w:val="1011"/>
+          <w:ilvl w:val="2"/>
+        </w:numPr>
+      </w:pPr>
+      <w:r>
+        <w:t xml:space="preserve">Lots of data</w:t>
+      </w:r>
+    </w:p>
+    <w:p>
+      <w:pPr>
+        <w:pStyle w:val="Compact"/>
+        <w:numPr>
+          <w:numId w:val="1011"/>
+          <w:ilvl w:val="2"/>
+        </w:numPr>
+      </w:pPr>
+      <w:r>
+        <w:t xml:space="preserve">A wide range of stress and response</w:t>
+      </w:r>
+    </w:p>
+    <w:p>
+      <w:pPr>
+        <w:pStyle w:val="Compact"/>
+        <w:numPr>
+          <w:numId w:val="1011"/>
+          <w:ilvl w:val="2"/>
+        </w:numPr>
+      </w:pPr>
+      <w:r>
+        <w:t xml:space="preserve">Mandate for decision making</w:t>
+      </w:r>
+    </w:p>
+    <w:p>
+      <w:pPr>
+        <w:pStyle w:val="Compact"/>
+        <w:numPr>
+          <w:numId w:val="1007"/>
           <w:ilvl w:val="0"/>
         </w:numPr>
       </w:pPr>
       <w:r>
-        <w:t xml:space="preserve">CSCI, ASCI as endpoints - background on both</w:t>
-      </w:r>
-    </w:p>
-    <w:p>
-      <w:pPr>
-        <w:pStyle w:val="Compact"/>
-        <w:numPr>
-          <w:numId w:val="1006"/>
+        <w:t xml:space="preserve">Philosophical drivers</w:t>
+      </w:r>
+    </w:p>
+    <w:p>
+      <w:pPr>
+        <w:pStyle w:val="Compact"/>
+        <w:numPr>
+          <w:numId w:val="1012"/>
+          <w:ilvl w:val="1"/>
+        </w:numPr>
+      </w:pPr>
+      <w:r>
+        <w:t xml:space="preserve">Simple single answer at the end to support management decision making (set up for categorical scores at the end)</w:t>
+      </w:r>
+    </w:p>
+    <w:p>
+      <w:pPr>
+        <w:pStyle w:val="Compact"/>
+        <w:numPr>
+          <w:numId w:val="1012"/>
+          <w:ilvl w:val="1"/>
+        </w:numPr>
+      </w:pPr>
+      <w:r>
+        <w:t xml:space="preserve">Must be easily deconstructed so scientists can quickly glean what stressors or responses are driving the final score (Set up for the flowchart and for the web site)</w:t>
+      </w:r>
+    </w:p>
+    <w:p>
+      <w:pPr>
+        <w:pStyle w:val="Compact"/>
+        <w:numPr>
+          <w:numId w:val="1012"/>
+          <w:ilvl w:val="1"/>
+        </w:numPr>
+      </w:pPr>
+      <w:r>
+        <w:t xml:space="preserve">The primary pursuit is stream biological condition (set up to the stressor modeling)</w:t>
+      </w:r>
+    </w:p>
+    <w:p>
+      <w:pPr>
+        <w:pStyle w:val="Heading2"/>
+      </w:pPr>
+      <w:bookmarkStart w:id="27" w:name="stressor-components"/>
+      <w:bookmarkEnd w:id="27"/>
+      <w:r>
+        <w:t xml:space="preserve">Stressor Components</w:t>
+      </w:r>
+    </w:p>
+    <w:p>
+      <w:pPr>
+        <w:pStyle w:val="Compact"/>
+        <w:numPr>
+          <w:numId w:val="1013"/>
           <w:ilvl w:val="0"/>
         </w:numPr>
       </w:pPr>
       <w:r>
-        <w:t xml:space="preserve">Physical, chemical data as stressors - types of data (eutro indicators, conductivity, PHAB, CRAM)</w:t>
-      </w:r>
-    </w:p>
-    <w:p>
-      <w:pPr>
-        <w:pStyle w:val="Compact"/>
-        <w:numPr>
-          <w:numId w:val="1006"/>
+        <w:t xml:space="preserve">Chemical Index</w:t>
+      </w:r>
+    </w:p>
+    <w:p>
+      <w:pPr>
+        <w:pStyle w:val="Compact"/>
+        <w:numPr>
+          <w:numId w:val="1014"/>
+          <w:ilvl w:val="1"/>
+        </w:numPr>
+      </w:pPr>
+      <w:r>
+        <w:t xml:space="preserve">N, P, Cond</w:t>
+      </w:r>
+    </w:p>
+    <w:p>
+      <w:pPr>
+        <w:pStyle w:val="Compact"/>
+        <w:numPr>
+          <w:numId w:val="1014"/>
+          <w:ilvl w:val="1"/>
+        </w:numPr>
+      </w:pPr>
+      <w:r>
+        <w:t xml:space="preserve">Describe modeling</w:t>
+      </w:r>
+    </w:p>
+    <w:p>
+      <w:pPr>
+        <w:pStyle w:val="Compact"/>
+        <w:numPr>
+          <w:numId w:val="1014"/>
+          <w:ilvl w:val="1"/>
+        </w:numPr>
+      </w:pPr>
+      <w:r>
+        <w:t xml:space="preserve">Maybe include details as supplemental material?</w:t>
+      </w:r>
+    </w:p>
+    <w:p>
+      <w:pPr>
+        <w:pStyle w:val="Compact"/>
+        <w:numPr>
+          <w:numId w:val="1013"/>
           <w:ilvl w:val="0"/>
         </w:numPr>
       </w:pPr>
       <w:r>
-        <w:t xml:space="preserve">Modelling approach - what is the probability of biology being impacted given observed stressors</w:t>
-      </w:r>
-    </w:p>
-    <w:p>
-      <w:pPr>
-        <w:pStyle w:val="Compact"/>
-        <w:numPr>
-          <w:numId w:val="1007"/>
-          <w:ilvl w:val="1"/>
-        </w:numPr>
-      </w:pPr>
-      <w:r>
-        <w:t xml:space="preserve">Rf models to predict sites as</w:t>
+        <w:t xml:space="preserve">Physical Habitat Index</w:t>
+      </w:r>
+    </w:p>
+    <w:p>
+      <w:pPr>
+        <w:pStyle w:val="Compact"/>
+        <w:numPr>
+          <w:numId w:val="1015"/>
+          <w:ilvl w:val="1"/>
+        </w:numPr>
+      </w:pPr>
+      <w:r>
+        <w:t xml:space="preserve">General description (Cite PIBI)</w:t>
+      </w:r>
+    </w:p>
+    <w:p>
+      <w:pPr>
+        <w:pStyle w:val="Compact"/>
+        <w:numPr>
+          <w:numId w:val="1015"/>
+          <w:ilvl w:val="1"/>
+        </w:numPr>
+      </w:pPr>
+      <w:r>
+        <w:t xml:space="preserve">CRAM</w:t>
+      </w:r>
+    </w:p>
+    <w:p>
+      <w:pPr>
+        <w:pStyle w:val="Compact"/>
+        <w:numPr>
+          <w:numId w:val="1015"/>
+          <w:ilvl w:val="1"/>
+        </w:numPr>
+      </w:pPr>
+      <w:r>
+        <w:t xml:space="preserve">PHab</w:t>
+      </w:r>
+    </w:p>
+    <w:p>
+      <w:pPr>
+        <w:pStyle w:val="Heading2"/>
+      </w:pPr>
+      <w:bookmarkStart w:id="28" w:name="response-components"/>
+      <w:bookmarkEnd w:id="28"/>
+      <w:r>
+        <w:t xml:space="preserve">Response Components</w:t>
+      </w:r>
+    </w:p>
+    <w:p>
+      <w:pPr>
+        <w:pStyle w:val="Compact"/>
+        <w:numPr>
+          <w:numId w:val="1016"/>
+          <w:ilvl w:val="0"/>
+        </w:numPr>
+      </w:pPr>
+      <w:r>
+        <w:t xml:space="preserve">Invertebrate index, CSCI</w:t>
+      </w:r>
+    </w:p>
+    <w:p>
+      <w:pPr>
+        <w:pStyle w:val="Compact"/>
+        <w:numPr>
+          <w:numId w:val="1017"/>
+          <w:ilvl w:val="1"/>
+        </w:numPr>
+      </w:pPr>
+      <w:r>
+        <w:t xml:space="preserve">General description (Cite Mazor)</w:t>
+      </w:r>
+    </w:p>
+    <w:p>
+      <w:pPr>
+        <w:pStyle w:val="Compact"/>
+        <w:numPr>
+          <w:numId w:val="1016"/>
+          <w:ilvl w:val="0"/>
+        </w:numPr>
+      </w:pPr>
+      <w:r>
+        <w:t xml:space="preserve">Algae index, ASCI</w:t>
+      </w:r>
+    </w:p>
+    <w:p>
+      <w:pPr>
+        <w:pStyle w:val="Compact"/>
+        <w:numPr>
+          <w:numId w:val="1018"/>
+          <w:ilvl w:val="1"/>
+        </w:numPr>
+      </w:pPr>
+      <w:r>
+        <w:t xml:space="preserve">General description (Cite Theroux)</w:t>
+      </w:r>
+    </w:p>
+    <w:p>
+      <w:pPr>
+        <w:pStyle w:val="Heading2"/>
+      </w:pPr>
+      <w:bookmarkStart w:id="29" w:name="stream-condition-index"/>
+      <w:bookmarkEnd w:id="29"/>
+      <w:r>
+        <w:t xml:space="preserve">Stream Condition Index</w:t>
+      </w:r>
+    </w:p>
+    <w:p>
+      <w:pPr>
+        <w:pStyle w:val="Compact"/>
+        <w:numPr>
+          <w:numId w:val="1019"/>
+          <w:ilvl w:val="0"/>
+        </w:numPr>
+      </w:pPr>
+      <w:r>
+        <w:t xml:space="preserve">Flow chart description</w:t>
+      </w:r>
+    </w:p>
+    <w:p>
+      <w:pPr>
+        <w:pStyle w:val="Compact"/>
+        <w:numPr>
+          <w:numId w:val="1019"/>
+          <w:ilvl w:val="0"/>
+        </w:numPr>
+      </w:pPr>
+      <w:r>
+        <w:t xml:space="preserve">Combining stressors</w:t>
+      </w:r>
+    </w:p>
+    <w:p>
+      <w:pPr>
+        <w:pStyle w:val="Compact"/>
+        <w:numPr>
+          <w:numId w:val="1019"/>
+          <w:ilvl w:val="0"/>
+        </w:numPr>
+      </w:pPr>
+      <w:r>
+        <w:t xml:space="preserve">Combining responses</w:t>
+      </w:r>
+    </w:p>
+    <w:p>
+      <w:pPr>
+        <w:pStyle w:val="Compact"/>
+        <w:numPr>
+          <w:numId w:val="1019"/>
+          <w:ilvl w:val="0"/>
+        </w:numPr>
+      </w:pPr>
+      <w:r>
+        <w:t xml:space="preserve">Combining stress and Response</w:t>
+      </w:r>
+    </w:p>
+    <w:p>
+      <w:pPr>
+        <w:pStyle w:val="Compact"/>
+        <w:numPr>
+          <w:numId w:val="1019"/>
+          <w:ilvl w:val="0"/>
+        </w:numPr>
+      </w:pPr>
+      <w:r>
+        <w:t xml:space="preserve">Linking final score to management actions (the categorical descriptions)</w:t>
+      </w:r>
+    </w:p>
+    <w:p>
+      <w:pPr>
+        <w:pStyle w:val="Heading2"/>
+      </w:pPr>
+      <w:bookmarkStart w:id="30" w:name="application"/>
+      <w:bookmarkEnd w:id="30"/>
+      <w:r>
+        <w:t xml:space="preserve">Application</w:t>
+      </w:r>
+    </w:p>
+    <w:p>
+      <w:pPr>
+        <w:pStyle w:val="Compact"/>
+        <w:numPr>
+          <w:numId w:val="1020"/>
+          <w:ilvl w:val="0"/>
+        </w:numPr>
+      </w:pPr>
+      <w:r>
+        <w:t xml:space="preserve">SMC data set</w:t>
+      </w:r>
+    </w:p>
+    <w:p>
+      <w:pPr>
+        <w:pStyle w:val="Compact"/>
+        <w:numPr>
+          <w:numId w:val="1020"/>
+          <w:ilvl w:val="0"/>
+        </w:numPr>
+      </w:pPr>
+      <w:r>
+        <w:t xml:space="preserve">Evaluation parameters/Performance metrics</w:t>
+      </w:r>
+    </w:p>
+    <w:p>
+      <w:pPr>
+        <w:pStyle w:val="Compact"/>
+        <w:numPr>
+          <w:numId w:val="1020"/>
+          <w:ilvl w:val="0"/>
+        </w:numPr>
+      </w:pPr>
+      <w:r>
+        <w:t xml:space="preserve">Web app (or leave this for discussion</w:t>
+      </w:r>
+    </w:p>
+    <w:p>
+      <w:pPr>
+        <w:pStyle w:val="Heading1"/>
+      </w:pPr>
+      <w:bookmarkStart w:id="31" w:name="results"/>
+      <w:bookmarkEnd w:id="31"/>
+      <w:r>
+        <w:t xml:space="preserve">Results</w:t>
+      </w:r>
+    </w:p>
+    <w:p>
+      <w:pPr>
+        <w:pStyle w:val="Compact"/>
+        <w:numPr>
+          <w:numId w:val="1021"/>
+          <w:ilvl w:val="0"/>
+        </w:numPr>
+      </w:pPr>
+      <w:r>
+        <w:t xml:space="preserve">SQI performance metrics</w:t>
+      </w:r>
+    </w:p>
+    <w:p>
+      <w:pPr>
+        <w:pStyle w:val="Compact"/>
+        <w:numPr>
+          <w:numId w:val="1022"/>
+          <w:ilvl w:val="1"/>
+        </w:numPr>
+      </w:pPr>
+      <w:r>
+        <w:t xml:space="preserve">Precision</w:t>
+      </w:r>
+    </w:p>
+    <w:p>
+      <w:pPr>
+        <w:pStyle w:val="Compact"/>
+        <w:numPr>
+          <w:numId w:val="1022"/>
+          <w:ilvl w:val="1"/>
+        </w:numPr>
+      </w:pPr>
+      <w:r>
+        <w:t xml:space="preserve">Any others?</w:t>
+      </w:r>
+    </w:p>
+    <w:p>
+      <w:pPr>
+        <w:pStyle w:val="Compact"/>
+        <w:numPr>
+          <w:numId w:val="1021"/>
+          <w:ilvl w:val="0"/>
+        </w:numPr>
+      </w:pPr>
+      <w:r>
+        <w:t xml:space="preserve">Percent So Cal stream miles or site frequency in each category</w:t>
+      </w:r>
+    </w:p>
+    <w:p>
+      <w:pPr>
+        <w:pStyle w:val="Compact"/>
+        <w:numPr>
+          <w:numId w:val="1023"/>
+          <w:ilvl w:val="1"/>
+        </w:numPr>
+      </w:pPr>
+      <w:r>
+        <w:t xml:space="preserve">As a set up for the value of the categorical scoring</w:t>
+      </w:r>
+    </w:p>
+    <w:p>
+      <w:pPr>
+        <w:pStyle w:val="Compact"/>
+        <w:numPr>
+          <w:numId w:val="1021"/>
+          <w:ilvl w:val="0"/>
+        </w:numPr>
+      </w:pPr>
+      <w:r>
+        <w:t xml:space="preserve">Overall agreement among stressor indicators</w:t>
+      </w:r>
+    </w:p>
+    <w:p>
+      <w:pPr>
+        <w:pStyle w:val="Compact"/>
+        <w:numPr>
+          <w:numId w:val="1024"/>
+          <w:ilvl w:val="1"/>
+        </w:numPr>
+      </w:pPr>
+      <w:r>
+        <w:t xml:space="preserve">As a set up for do we need multiple indicators?</w:t>
+      </w:r>
+    </w:p>
+    <w:p>
+      <w:pPr>
+        <w:pStyle w:val="Compact"/>
+        <w:numPr>
+          <w:numId w:val="1021"/>
+          <w:ilvl w:val="0"/>
+        </w:numPr>
+      </w:pPr>
+      <w:r>
+        <w:t xml:space="preserve">Overall agreement among response indicators</w:t>
+      </w:r>
+    </w:p>
+    <w:p>
+      <w:pPr>
+        <w:pStyle w:val="Compact"/>
+        <w:numPr>
+          <w:numId w:val="1025"/>
+          <w:ilvl w:val="1"/>
+        </w:numPr>
+      </w:pPr>
+      <w:r>
+        <w:t xml:space="preserve">As a set up for do we need multiple indicators?</w:t>
+      </w:r>
+    </w:p>
+    <w:p>
+      <w:pPr>
+        <w:pStyle w:val="Compact"/>
+        <w:numPr>
+          <w:numId w:val="1021"/>
+          <w:ilvl w:val="0"/>
+        </w:numPr>
+      </w:pPr>
+      <w:r>
+        <w:t xml:space="preserve">SQI trends either overall or at example sites</w:t>
+      </w:r>
+    </w:p>
+    <w:p>
+      <w:pPr>
+        <w:pStyle w:val="Heading1"/>
+      </w:pPr>
+      <w:bookmarkStart w:id="32" w:name="discussion"/>
+      <w:bookmarkEnd w:id="32"/>
+      <w:r>
+        <w:t xml:space="preserve">Discussion</w:t>
+      </w:r>
+    </w:p>
+    <w:p>
+      <w:pPr>
+        <w:pStyle w:val="Compact"/>
+        <w:numPr>
+          <w:numId w:val="1026"/>
+          <w:ilvl w:val="0"/>
+        </w:numPr>
+      </w:pPr>
+      <w:r>
+        <w:t xml:space="preserve">The SQI provides a management tool that is easily understandable</w:t>
+      </w:r>
+    </w:p>
+    <w:p>
+      <w:pPr>
+        <w:pStyle w:val="Compact"/>
+        <w:numPr>
+          <w:numId w:val="1027"/>
+          <w:ilvl w:val="1"/>
+        </w:numPr>
+      </w:pPr>
+      <w:r>
+        <w:t xml:space="preserve">The categories are descriptive of the outcomes</w:t>
+      </w:r>
+    </w:p>
+    <w:p>
+      <w:pPr>
+        <w:pStyle w:val="Compact"/>
+        <w:numPr>
+          <w:numId w:val="1027"/>
+          <w:ilvl w:val="1"/>
+        </w:numPr>
+      </w:pPr>
+      <w:r>
+        <w:t xml:space="preserve">Particularly important in a place like southern California where priority setting is critical</w:t>
+      </w:r>
+    </w:p>
+    <w:p>
+      <w:pPr>
+        <w:pStyle w:val="Compact"/>
+        <w:numPr>
+          <w:numId w:val="1026"/>
+          <w:ilvl w:val="0"/>
+        </w:numPr>
+      </w:pPr>
+      <w:r>
+        <w:t xml:space="preserve">The SQI is technically robust and is easily deconstructed for scientists to decipher details</w:t>
+      </w:r>
+    </w:p>
+    <w:p>
+      <w:pPr>
+        <w:pStyle w:val="Compact"/>
+        <w:numPr>
+          <w:numId w:val="1028"/>
+          <w:ilvl w:val="1"/>
+        </w:numPr>
+      </w:pPr>
+      <w:r>
+        <w:t xml:space="preserve">Can quickly reach individual stressor or response values/data</w:t>
+      </w:r>
+    </w:p>
+    <w:p>
+      <w:pPr>
+        <w:pStyle w:val="Compact"/>
+        <w:numPr>
+          <w:numId w:val="1026"/>
+          <w:ilvl w:val="0"/>
+        </w:numPr>
+      </w:pPr>
+      <w:r>
+        <w:t xml:space="preserve">The SQI utilizes a relatively new approach for scoring stress</w:t>
+      </w:r>
+    </w:p>
+    <w:p>
+      <w:pPr>
+        <w:pStyle w:val="Compact"/>
+        <w:numPr>
+          <w:numId w:val="1029"/>
+          <w:ilvl w:val="1"/>
+        </w:numPr>
+      </w:pPr>
+      <w:r>
+        <w:t xml:space="preserve">Examples where pPIBI or pChem exist in the literature</w:t>
+      </w:r>
+    </w:p>
+    <w:p>
+      <w:pPr>
+        <w:pStyle w:val="Compact"/>
+        <w:numPr>
+          <w:numId w:val="1029"/>
+          <w:ilvl w:val="1"/>
+        </w:numPr>
+      </w:pPr>
+      <w:r>
+        <w:t xml:space="preserve">How the RF model varies relative to other chemical magniture&amp;frequency stressor scores (i.e, Canadian tool, RB3)</w:t>
+      </w:r>
+    </w:p>
+    <w:p>
+      <w:pPr>
+        <w:pStyle w:val="Compact"/>
+        <w:numPr>
+          <w:numId w:val="1029"/>
+          <w:ilvl w:val="1"/>
+        </w:numPr>
+      </w:pPr>
+      <w:r>
+        <w:t xml:space="preserve">No previous PHab tool</w:t>
+      </w:r>
+    </w:p>
+    <w:p>
+      <w:pPr>
+        <w:pStyle w:val="Compact"/>
+        <w:numPr>
+          <w:numId w:val="1026"/>
+          <w:ilvl w:val="0"/>
+        </w:numPr>
+      </w:pPr>
+      <w:r>
+        <w:t xml:space="preserve">Drawbacks to the SQI</w:t>
+      </w:r>
+    </w:p>
+    <w:p>
+      <w:pPr>
+        <w:pStyle w:val="Compact"/>
+        <w:numPr>
+          <w:numId w:val="1030"/>
+          <w:ilvl w:val="1"/>
+        </w:numPr>
+      </w:pPr>
+      <w:r>
+        <w:t xml:space="preserve">Does not include all stressors (i.e., all chemicals, flow modification, etc)</w:t>
+      </w:r>
+    </w:p>
+    <w:p>
+      <w:pPr>
+        <w:pStyle w:val="Compact"/>
+        <w:numPr>
+          <w:numId w:val="1030"/>
+          <w:ilvl w:val="1"/>
+        </w:numPr>
+      </w:pPr>
+      <w:r>
+        <w:t xml:space="preserve">Does not include all responses (i.e., vertebrates, etc)</w:t>
+      </w:r>
+    </w:p>
+    <w:p>
+      <w:pPr>
+        <w:pStyle w:val="Compact"/>
+        <w:numPr>
+          <w:numId w:val="1030"/>
+          <w:ilvl w:val="1"/>
+        </w:numPr>
+      </w:pPr>
+      <w:r>
+        <w:t xml:space="preserve">The approach can/cannot incorporate these variables in other places/with more data?</w:t>
+      </w:r>
+    </w:p>
+    <w:p>
+      <w:pPr>
+        <w:pStyle w:val="Compact"/>
+        <w:numPr>
+          <w:numId w:val="1026"/>
+          <w:ilvl w:val="0"/>
+        </w:numPr>
+      </w:pPr>
+      <w:r>
+        <w:t xml:space="preserve">The utility of the SQI is enhanced with the web application</w:t>
+      </w:r>
+    </w:p>
+    <w:p>
+      <w:pPr>
+        <w:pStyle w:val="Compact"/>
+        <w:numPr>
+          <w:numId w:val="1031"/>
+          <w:ilvl w:val="1"/>
+        </w:numPr>
+      </w:pPr>
+      <w:r>
+        <w:t xml:space="preserve">Drop and calculate</w:t>
+      </w:r>
+    </w:p>
+    <w:p>
+      <w:pPr>
+        <w:pStyle w:val="Compact"/>
+        <w:numPr>
+          <w:numId w:val="1031"/>
+          <w:ilvl w:val="1"/>
+        </w:numPr>
+      </w:pPr>
+      <w:r>
+        <w:t xml:space="preserve">Spatial scaling</w:t>
+      </w:r>
+    </w:p>
+    <w:p>
+      <w:pPr>
+        <w:pStyle w:val="Compact"/>
+        <w:numPr>
+          <w:numId w:val="1031"/>
+          <w:ilvl w:val="1"/>
+        </w:numPr>
+      </w:pPr>
+      <w:r>
+        <w:t xml:space="preserve">Instantaneous data dives</w:t>
+      </w:r>
+    </w:p>
+    <w:p>
+      <w:pPr>
+        <w:pStyle w:val="Compact"/>
+        <w:numPr>
+          <w:numId w:val="1031"/>
+          <w:ilvl w:val="1"/>
+        </w:numPr>
+      </w:pPr>
+      <w:r>
+        <w:t xml:space="preserve">The restoration calculator tool</w:t>
+      </w:r>
+    </w:p>
+    <w:p>
+      <w:pPr>
+        <w:pStyle w:val="Compact"/>
+        <w:numPr>
+          <w:numId w:val="1031"/>
+          <w:ilvl w:val="1"/>
+        </w:numPr>
+      </w:pPr>
+      <w:r>
+        <w:t xml:space="preserve">(optional) Linkage to the SCAPE for</w:t>
       </w:r>
       <w:r>
         <w:t xml:space="preserve"> </w:t>
@@ -476,19 +1278,25 @@
         <w:t xml:space="preserve">“</w:t>
       </w:r>
       <w:r>
-        <w:t xml:space="preserve">good</w:t>
+        <w:t xml:space="preserve">restoration</w:t>
       </w:r>
       <w:r>
         <w:t xml:space="preserve">”</w:t>
       </w:r>
       <w:r>
-        <w:t xml:space="preserve">/</w:t>
+        <w:t xml:space="preserve"> </w:t>
+      </w:r>
+      <w:r>
+        <w:t xml:space="preserve">and RSCA tools for</w:t>
+      </w:r>
+      <w:r>
+        <w:t xml:space="preserve"> </w:t>
       </w:r>
       <w:r>
         <w:t xml:space="preserve">“</w:t>
       </w:r>
       <w:r>
-        <w:t xml:space="preserve">bad</w:t>
+        <w:t xml:space="preserve">causal assessment</w:t>
       </w:r>
       <w:r>
         <w:t xml:space="preserve">”</w:t>
@@ -497,355 +1305,11 @@
         <w:t xml:space="preserve"> </w:t>
       </w:r>
       <w:r>
-        <w:t xml:space="preserve">biology as a function of chemistry, physical habitat</w:t>
-      </w:r>
-    </w:p>
-    <w:p>
-      <w:pPr>
-        <w:pStyle w:val="Compact"/>
-        <w:numPr>
-          <w:numId w:val="1007"/>
-          <w:ilvl w:val="1"/>
-        </w:numPr>
-      </w:pPr>
-      <w:r>
-        <w:t xml:space="preserve">How was biology combined? BCG bins for both indicators, assigned categories based on combination of bins</w:t>
-      </w:r>
-    </w:p>
-    <w:p>
-      <w:pPr>
-        <w:pStyle w:val="Compact"/>
-        <w:numPr>
-          <w:numId w:val="1007"/>
-          <w:ilvl w:val="1"/>
-        </w:numPr>
-      </w:pPr>
-      <w:r>
-        <w:t xml:space="preserve">Models produced pChem, pHab for each site, combined to overall pStress</w:t>
-      </w:r>
-    </w:p>
-    <w:p>
-      <w:pPr>
-        <w:pStyle w:val="Compact"/>
-        <w:numPr>
-          <w:numId w:val="1006"/>
-          <w:ilvl w:val="0"/>
-        </w:numPr>
-      </w:pPr>
-      <w:r>
-        <w:t xml:space="preserve">Model output to SQI scores</w:t>
-      </w:r>
-    </w:p>
-    <w:p>
-      <w:pPr>
-        <w:pStyle w:val="Compact"/>
-        <w:numPr>
-          <w:numId w:val="1008"/>
-          <w:ilvl w:val="1"/>
-        </w:numPr>
-      </w:pPr>
-      <w:r>
-        <w:t xml:space="preserve">Defined categories based on good/bad biology, likelihood of stress (need to emphasize how breakpoints chosen)</w:t>
-      </w:r>
-    </w:p>
-    <w:p>
-      <w:pPr>
-        <w:pStyle w:val="Compact"/>
-        <w:numPr>
-          <w:numId w:val="1008"/>
-          <w:ilvl w:val="1"/>
-        </w:numPr>
-      </w:pPr>
-      <w:r>
-        <w:t xml:space="preserve">Overall, Biological condition, Stress condition, Stress condition detail</w:t>
-      </w:r>
-    </w:p>
-    <w:p>
-      <w:pPr>
-        <w:pStyle w:val="Compact"/>
-        <w:numPr>
-          <w:numId w:val="1006"/>
-          <w:ilvl w:val="0"/>
-        </w:numPr>
-      </w:pPr>
-      <w:r>
-        <w:t xml:space="preserve">Online application</w:t>
-      </w:r>
-    </w:p>
-    <w:p>
-      <w:pPr>
-        <w:pStyle w:val="Compact"/>
-        <w:numPr>
-          <w:numId w:val="1009"/>
-          <w:ilvl w:val="1"/>
-        </w:numPr>
-      </w:pPr>
-      <w:r>
-        <w:t xml:space="preserve">How to use SQI in practice</w:t>
-      </w:r>
-    </w:p>
-    <w:p>
-      <w:pPr>
-        <w:pStyle w:val="Heading1"/>
-      </w:pPr>
-      <w:bookmarkStart w:id="25" w:name="results"/>
-      <w:r>
-        <w:t xml:space="preserve">Results</w:t>
-      </w:r>
-      <w:bookmarkEnd w:id="25"/>
-    </w:p>
-    <w:p>
-      <w:pPr>
-        <w:pStyle w:val="Compact"/>
-        <w:numPr>
-          <w:numId w:val="1010"/>
-          <w:ilvl w:val="0"/>
-        </w:numPr>
-      </w:pPr>
-      <w:r>
-        <w:t xml:space="preserve">SMC breakdown, % by catogory, watershed, etc.</w:t>
-      </w:r>
-    </w:p>
-    <w:p>
-      <w:pPr>
-        <w:pStyle w:val="Compact"/>
-        <w:numPr>
-          <w:numId w:val="1010"/>
-          <w:ilvl w:val="0"/>
-        </w:numPr>
-      </w:pPr>
-      <w:r>
-        <w:t xml:space="preserve">Most common stressors, should link to land use/watershed position, other covariates</w:t>
-      </w:r>
-    </w:p>
-    <w:p>
-      <w:pPr>
-        <w:pStyle w:val="Compact"/>
-        <w:numPr>
-          <w:numId w:val="1010"/>
-          <w:ilvl w:val="0"/>
-        </w:numPr>
-      </w:pPr>
-      <w:r>
-        <w:t xml:space="preserve">Interesting trends or sites as examples (e.g., ASCI impacted, chemistry stress vs. CSCI impacted, habitat stress)</w:t>
-      </w:r>
-    </w:p>
-    <w:p>
-      <w:pPr>
-        <w:pStyle w:val="Compact"/>
-        <w:numPr>
-          <w:numId w:val="1010"/>
-          <w:ilvl w:val="0"/>
-        </w:numPr>
-      </w:pPr>
-      <w:r>
-        <w:t xml:space="preserve">Odd-ball categories - Healthy and resilient, Impacted by unknown stress</w:t>
-      </w:r>
-    </w:p>
-    <w:p>
-      <w:pPr>
-        <w:pStyle w:val="Heading1"/>
-      </w:pPr>
-      <w:bookmarkStart w:id="26" w:name="discussion"/>
-      <w:r>
-        <w:t xml:space="preserve">Discussion</w:t>
-      </w:r>
-      <w:bookmarkEnd w:id="26"/>
-    </w:p>
-    <w:p>
-      <w:pPr>
-        <w:pStyle w:val="Compact"/>
-        <w:numPr>
-          <w:numId w:val="1011"/>
-          <w:ilvl w:val="0"/>
-        </w:numPr>
-      </w:pPr>
-      <w:r>
-        <w:t xml:space="preserve">Value of the approach</w:t>
-      </w:r>
-    </w:p>
-    <w:p>
-      <w:pPr>
-        <w:pStyle w:val="Compact"/>
-        <w:numPr>
-          <w:numId w:val="1012"/>
-          <w:ilvl w:val="1"/>
-        </w:numPr>
-      </w:pPr>
-      <w:r>
-        <w:t xml:space="preserve">Combines multiple lines of evidence to rapidly evaluate stream health</w:t>
-      </w:r>
-    </w:p>
-    <w:p>
-      <w:pPr>
-        <w:pStyle w:val="Compact"/>
-        <w:numPr>
-          <w:numId w:val="1012"/>
-          <w:ilvl w:val="1"/>
-        </w:numPr>
-      </w:pPr>
-      <w:r>
-        <w:t xml:space="preserve">Actionable outcomes</w:t>
-      </w:r>
-    </w:p>
-    <w:p>
-      <w:pPr>
-        <w:pStyle w:val="Compact"/>
-        <w:numPr>
-          <w:numId w:val="1012"/>
-          <w:ilvl w:val="1"/>
-        </w:numPr>
-      </w:pPr>
-      <w:r>
-        <w:t xml:space="preserve">Linked to common stressors (eutro, conductivity, physical habitat)</w:t>
-      </w:r>
-    </w:p>
-    <w:p>
-      <w:pPr>
-        <w:pStyle w:val="Compact"/>
-        <w:numPr>
-          <w:numId w:val="1012"/>
-          <w:ilvl w:val="1"/>
-        </w:numPr>
-      </w:pPr>
-      <w:r>
-        <w:t xml:space="preserve">First to use RF models to combine multiple indices</w:t>
-      </w:r>
-    </w:p>
-    <w:p>
-      <w:pPr>
-        <w:pStyle w:val="Compact"/>
-        <w:numPr>
-          <w:numId w:val="1012"/>
-          <w:ilvl w:val="1"/>
-        </w:numPr>
-      </w:pPr>
-      <w:r>
-        <w:t xml:space="preserve">Broad categories to site-level information provided by index, easily accessible with online app</w:t>
-      </w:r>
-    </w:p>
-    <w:p>
-      <w:pPr>
-        <w:pStyle w:val="Compact"/>
-        <w:numPr>
-          <w:numId w:val="1011"/>
-          <w:ilvl w:val="0"/>
-        </w:numPr>
-      </w:pPr>
-      <w:r>
-        <w:t xml:space="preserve">Drawbacks/limitations</w:t>
-      </w:r>
-    </w:p>
-    <w:p>
-      <w:pPr>
-        <w:pStyle w:val="Compact"/>
-        <w:numPr>
-          <w:numId w:val="1013"/>
-          <w:ilvl w:val="1"/>
-        </w:numPr>
-      </w:pPr>
-      <w:r>
-        <w:t xml:space="preserve">Other stressors not evaluated - flow mod, contaminants, climate change</w:t>
-      </w:r>
-    </w:p>
-    <w:p>
-      <w:pPr>
-        <w:pStyle w:val="Compact"/>
-        <w:numPr>
-          <w:numId w:val="1013"/>
-          <w:ilvl w:val="1"/>
-        </w:numPr>
-      </w:pPr>
-      <w:r>
-        <w:t xml:space="preserve">Other biota not considered - fish, amphibians, etc.</w:t>
-      </w:r>
-    </w:p>
-    <w:p>
-      <w:pPr>
-        <w:pStyle w:val="Compact"/>
-        <w:numPr>
-          <w:numId w:val="1013"/>
-          <w:ilvl w:val="1"/>
-        </w:numPr>
-      </w:pPr>
-      <w:r>
-        <w:t xml:space="preserve">Some expert judgment for breakpoints or index combos (i.e., average BCG between indices, worse BCG, etc.), but note these were at least partically vetted through advisory committees</w:t>
-      </w:r>
-    </w:p>
-    <w:p>
-      <w:pPr>
-        <w:pStyle w:val="Compact"/>
-        <w:numPr>
-          <w:numId w:val="1013"/>
-          <w:ilvl w:val="1"/>
-        </w:numPr>
-      </w:pPr>
-      <w:r>
-        <w:t xml:space="preserve">Policy needs not fully integrated because policy has yet to be cleary defined, though in progress</w:t>
-      </w:r>
-    </w:p>
-    <w:p>
-      <w:pPr>
-        <w:pStyle w:val="Compact"/>
-        <w:numPr>
-          <w:numId w:val="1013"/>
-          <w:ilvl w:val="1"/>
-        </w:numPr>
-      </w:pPr>
-      <w:r>
-        <w:t xml:space="preserve">Currently does not consider flow regime (ephemeral, perennial)</w:t>
-      </w:r>
-    </w:p>
-    <w:p>
-      <w:pPr>
-        <w:pStyle w:val="Compact"/>
-        <w:numPr>
-          <w:numId w:val="1013"/>
-          <w:ilvl w:val="1"/>
-        </w:numPr>
-      </w:pPr>
-      <w:r>
-        <w:t xml:space="preserve">Cursory - not as comprehensive as full-blown causal assessment but could be used to inform where its needed</w:t>
-      </w:r>
-    </w:p>
-    <w:p>
-      <w:pPr>
-        <w:pStyle w:val="Compact"/>
-        <w:numPr>
-          <w:numId w:val="1011"/>
-          <w:ilvl w:val="0"/>
-        </w:numPr>
-      </w:pPr>
-      <w:r>
-        <w:t xml:space="preserve">Next steps</w:t>
-      </w:r>
-    </w:p>
-    <w:p>
-      <w:pPr>
-        <w:pStyle w:val="Compact"/>
-        <w:numPr>
-          <w:numId w:val="1014"/>
-          <w:ilvl w:val="1"/>
-        </w:numPr>
-      </w:pPr>
-      <w:r>
-        <w:t xml:space="preserve">Expansion of toolbox - greater spatial resolution, additional endpoints/stressors</w:t>
-      </w:r>
-    </w:p>
-    <w:p>
-      <w:pPr>
-        <w:pStyle w:val="Compact"/>
-        <w:numPr>
-          <w:numId w:val="1014"/>
-          <w:ilvl w:val="1"/>
-        </w:numPr>
-      </w:pPr>
-      <w:r>
-        <w:t xml:space="preserve">Integration with other tools - SCAPE, RSCA, hydromod</w:t>
+        <w:t xml:space="preserve">categories</w:t>
       </w:r>
     </w:p>
     <w:sectPr>
-      <w:footerReference w:type="default" r:id="rId9"/>
+      <w:footerReference w:type="default" r:id="rId8"/>
       <w:pgSz w:w="12240" w:h="15840"/>
       <w:pgMar w:top="1440" w:right="1440" w:bottom="1440" w:left="1440" w:header="720" w:footer="720" w:gutter="0"/>
       <w:lnNumType w:countBy="1" w:restart="continuous"/>
@@ -854,10 +1318,6 @@
     </w:sectPr>
   </w:body>
 </w:document>
-</file>
-
-<file path=word/comments.xml><?xml version="1.0" encoding="utf-8"?>
-<w:comments xmlns:w="http://schemas.openxmlformats.org/wordprocessingml/2006/main" xmlns:m="http://schemas.openxmlformats.org/officeDocument/2006/math" xmlns:r="http://schemas.openxmlformats.org/officeDocument/2006/relationships" xmlns:o="urn:schemas-microsoft-com:office:office" xmlns:v="urn:schemas-microsoft-com:vml" xmlns:w10="urn:schemas-microsoft-com:office:word" xmlns:a="http://schemas.openxmlformats.org/drawingml/2006/main" xmlns:pic="http://schemas.openxmlformats.org/drawingml/2006/picture" xmlns:wp="http://schemas.openxmlformats.org/drawingml/2006/wordprocessingDrawing"/>
 </file>
 
 <file path=word/footer1.xml><?xml version="1.0" encoding="utf-8"?>
@@ -1422,7 +1882,7 @@
     </w:lvl>
   </w:abstractNum>
   <w:abstractNum w:abstractNumId="990">
-    <w:nsid w:val="2c1ae401"/>
+    <w:nsid w:val="1c6bd783"/>
     <w:multiLevelType w:val="multilevel"/>
     <w:lvl w:ilvl="0">
       <w:numFmt w:val="bullet"/>
@@ -1501,31 +1961,9 @@
         <w:ind w:left="4800" w:hanging="480"/>
       </w:pPr>
     </w:lvl>
-    <w:lvl w:ilvl="7">
-      <w:numFmt w:val="bullet"/>
-      <w:lvlText w:val=" "/>
-      <w:lvlJc w:val="left"/>
-      <w:pPr>
-        <w:tabs>
-          <w:tab w:val="num" w:pos="5040"/>
-        </w:tabs>
-        <w:ind w:left="5520" w:hanging="480"/>
-      </w:pPr>
-    </w:lvl>
-    <w:lvl w:ilvl="8">
-      <w:numFmt w:val="bullet"/>
-      <w:lvlText w:val=" "/>
-      <w:lvlJc w:val="left"/>
-      <w:pPr>
-        <w:tabs>
-          <w:tab w:val="num" w:pos="5760"/>
-        </w:tabs>
-        <w:ind w:left="6240" w:hanging="480"/>
-      </w:pPr>
-    </w:lvl>
   </w:abstractNum>
   <w:abstractNum w:abstractNumId="991">
-    <w:nsid w:val="ea454b4c"/>
+    <w:nsid w:val="b03a14f3"/>
     <w:multiLevelType w:val="multilevel"/>
     <w:lvl w:ilvl="0">
       <w:numFmt w:val="bullet"/>
@@ -1604,28 +2042,6 @@
         <w:ind w:left="4800" w:hanging="480"/>
       </w:pPr>
     </w:lvl>
-    <w:lvl w:ilvl="7">
-      <w:numFmt w:val="bullet"/>
-      <w:lvlText w:val="–"/>
-      <w:lvlJc w:val="left"/>
-      <w:pPr>
-        <w:tabs>
-          <w:tab w:val="num" w:pos="5040"/>
-        </w:tabs>
-        <w:ind w:left="5520" w:hanging="480"/>
-      </w:pPr>
-    </w:lvl>
-    <w:lvl w:ilvl="8">
-      <w:numFmt w:val="bullet"/>
-      <w:lvlText w:val="•"/>
-      <w:lvlJc w:val="left"/>
-      <w:pPr>
-        <w:tabs>
-          <w:tab w:val="num" w:pos="5760"/>
-        </w:tabs>
-        <w:ind w:left="6240" w:hanging="480"/>
-      </w:pPr>
-    </w:lvl>
   </w:abstractNum>
   <w:num w:numId="1">
     <w:abstractNumId w:val="1"/>
@@ -1709,6 +2125,57 @@
     <w:abstractNumId w:val="991"/>
   </w:num>
   <w:num w:numId="1014">
+    <w:abstractNumId w:val="991"/>
+  </w:num>
+  <w:num w:numId="1015">
+    <w:abstractNumId w:val="991"/>
+  </w:num>
+  <w:num w:numId="1016">
+    <w:abstractNumId w:val="991"/>
+  </w:num>
+  <w:num w:numId="1017">
+    <w:abstractNumId w:val="991"/>
+  </w:num>
+  <w:num w:numId="1018">
+    <w:abstractNumId w:val="991"/>
+  </w:num>
+  <w:num w:numId="1019">
+    <w:abstractNumId w:val="991"/>
+  </w:num>
+  <w:num w:numId="1020">
+    <w:abstractNumId w:val="991"/>
+  </w:num>
+  <w:num w:numId="1021">
+    <w:abstractNumId w:val="991"/>
+  </w:num>
+  <w:num w:numId="1022">
+    <w:abstractNumId w:val="991"/>
+  </w:num>
+  <w:num w:numId="1023">
+    <w:abstractNumId w:val="991"/>
+  </w:num>
+  <w:num w:numId="1024">
+    <w:abstractNumId w:val="991"/>
+  </w:num>
+  <w:num w:numId="1025">
+    <w:abstractNumId w:val="991"/>
+  </w:num>
+  <w:num w:numId="1026">
+    <w:abstractNumId w:val="991"/>
+  </w:num>
+  <w:num w:numId="1027">
+    <w:abstractNumId w:val="991"/>
+  </w:num>
+  <w:num w:numId="1028">
+    <w:abstractNumId w:val="991"/>
+  </w:num>
+  <w:num w:numId="1029">
+    <w:abstractNumId w:val="991"/>
+  </w:num>
+  <w:num w:numId="1030">
+    <w:abstractNumId w:val="991"/>
+  </w:num>
+  <w:num w:numId="1031">
     <w:abstractNumId w:val="991"/>
   </w:num>
 </w:numbering>

</xml_diff>

<commit_message>
updated results, added discussion from rm with my edits
</commit_message>
<xml_diff>
--- a/outline.docx
+++ b/outline.docx
@@ -101,7 +101,7 @@
       <w:r>
         <w:t xml:space="preserve">(</w:t>
       </w:r>
-      <w:hyperlink r:id="rId21">
+      <w:hyperlink r:id="rId20">
         <w:r>
           <w:rPr>
             <w:rStyle w:val="Hyperlink"/>
@@ -136,7 +136,7 @@
       <w:r>
         <w:t xml:space="preserve">(</w:t>
       </w:r>
-      <w:hyperlink r:id="rId22">
+      <w:hyperlink r:id="rId21">
         <w:r>
           <w:rPr>
             <w:rStyle w:val="Hyperlink"/>
@@ -171,7 +171,7 @@
       <w:r>
         <w:t xml:space="preserve">(</w:t>
       </w:r>
-      <w:hyperlink r:id="rId23">
+      <w:hyperlink r:id="rId22">
         <w:r>
           <w:rPr>
             <w:rStyle w:val="Hyperlink"/>
@@ -184,11 +184,11 @@
       <w:pPr>
         <w:pStyle w:val="Heading1"/>
       </w:pPr>
-      <w:bookmarkStart w:id="24" w:name="introduction"/>
-      <w:bookmarkEnd w:id="24"/>
+      <w:bookmarkStart w:id="23" w:name="introduction"/>
       <w:r>
         <w:t xml:space="preserve">Introduction</w:t>
       </w:r>
+      <w:bookmarkEnd w:id="23"/>
     </w:p>
     <w:p>
       <w:pPr>
@@ -452,21 +452,21 @@
       <w:pPr>
         <w:pStyle w:val="Heading1"/>
       </w:pPr>
-      <w:bookmarkStart w:id="25" w:name="methods"/>
+      <w:bookmarkStart w:id="24" w:name="methods"/>
+      <w:r>
+        <w:t xml:space="preserve">Methods</w:t>
+      </w:r>
+      <w:bookmarkEnd w:id="24"/>
+    </w:p>
+    <w:p>
+      <w:pPr>
+        <w:pStyle w:val="Heading2"/>
+      </w:pPr>
+      <w:bookmarkStart w:id="25" w:name="general-approach"/>
+      <w:r>
+        <w:t xml:space="preserve">General Approach</w:t>
+      </w:r>
       <w:bookmarkEnd w:id="25"/>
-      <w:r>
-        <w:t xml:space="preserve">Methods</w:t>
-      </w:r>
-    </w:p>
-    <w:p>
-      <w:pPr>
-        <w:pStyle w:val="Heading2"/>
-      </w:pPr>
-      <w:bookmarkStart w:id="26" w:name="general-approach"/>
-      <w:bookmarkEnd w:id="26"/>
-      <w:r>
-        <w:t xml:space="preserve">General Approach</w:t>
-      </w:r>
     </w:p>
     <w:p>
       <w:pPr>
@@ -628,11 +628,11 @@
       <w:pPr>
         <w:pStyle w:val="Heading2"/>
       </w:pPr>
-      <w:bookmarkStart w:id="27" w:name="stressor-components"/>
-      <w:bookmarkEnd w:id="27"/>
+      <w:bookmarkStart w:id="26" w:name="stressor-components"/>
       <w:r>
         <w:t xml:space="preserve">Stressor Components</w:t>
       </w:r>
+      <w:bookmarkEnd w:id="26"/>
     </w:p>
     <w:p>
       <w:pPr>
@@ -734,11 +734,11 @@
       <w:pPr>
         <w:pStyle w:val="Heading2"/>
       </w:pPr>
-      <w:bookmarkStart w:id="28" w:name="response-components"/>
-      <w:bookmarkEnd w:id="28"/>
+      <w:bookmarkStart w:id="27" w:name="response-components"/>
       <w:r>
         <w:t xml:space="preserve">Response Components</w:t>
       </w:r>
+      <w:bookmarkEnd w:id="27"/>
     </w:p>
     <w:p>
       <w:pPr>
@@ -792,11 +792,11 @@
       <w:pPr>
         <w:pStyle w:val="Heading2"/>
       </w:pPr>
-      <w:bookmarkStart w:id="29" w:name="stream-condition-index"/>
-      <w:bookmarkEnd w:id="29"/>
+      <w:bookmarkStart w:id="28" w:name="stream-condition-index"/>
       <w:r>
         <w:t xml:space="preserve">Stream Condition Index</w:t>
       </w:r>
+      <w:bookmarkEnd w:id="28"/>
     </w:p>
     <w:p>
       <w:pPr>
@@ -862,11 +862,11 @@
       <w:pPr>
         <w:pStyle w:val="Heading2"/>
       </w:pPr>
-      <w:bookmarkStart w:id="30" w:name="application"/>
-      <w:bookmarkEnd w:id="30"/>
+      <w:bookmarkStart w:id="29" w:name="application"/>
       <w:r>
         <w:t xml:space="preserve">Application</w:t>
       </w:r>
+      <w:bookmarkEnd w:id="29"/>
     </w:p>
     <w:p>
       <w:pPr>
@@ -908,11 +908,11 @@
       <w:pPr>
         <w:pStyle w:val="Heading1"/>
       </w:pPr>
-      <w:bookmarkStart w:id="31" w:name="results"/>
-      <w:bookmarkEnd w:id="31"/>
+      <w:bookmarkStart w:id="30" w:name="results"/>
       <w:r>
         <w:t xml:space="preserve">Results</w:t>
       </w:r>
+      <w:bookmarkEnd w:id="30"/>
     </w:p>
     <w:p>
       <w:pPr>
@@ -1038,11 +1038,11 @@
       <w:pPr>
         <w:pStyle w:val="Heading1"/>
       </w:pPr>
-      <w:bookmarkStart w:id="32" w:name="discussion"/>
-      <w:bookmarkEnd w:id="32"/>
+      <w:bookmarkStart w:id="31" w:name="discussion"/>
       <w:r>
         <w:t xml:space="preserve">Discussion</w:t>
       </w:r>
+      <w:bookmarkEnd w:id="31"/>
     </w:p>
     <w:p>
       <w:pPr>
@@ -1309,7 +1309,7 @@
       </w:r>
     </w:p>
     <w:sectPr>
-      <w:footerReference w:type="default" r:id="rId8"/>
+      <w:footerReference w:type="default" r:id="rId9"/>
       <w:pgSz w:w="12240" w:h="15840"/>
       <w:pgMar w:top="1440" w:right="1440" w:bottom="1440" w:left="1440" w:header="720" w:footer="720" w:gutter="0"/>
       <w:lnNumType w:countBy="1" w:restart="continuous"/>
@@ -1318,6 +1318,10 @@
     </w:sectPr>
   </w:body>
 </w:document>
+</file>
+
+<file path=word/comments.xml><?xml version="1.0" encoding="utf-8"?>
+<w:comments xmlns:w="http://schemas.openxmlformats.org/wordprocessingml/2006/main" xmlns:m="http://schemas.openxmlformats.org/officeDocument/2006/math" xmlns:r="http://schemas.openxmlformats.org/officeDocument/2006/relationships" xmlns:o="urn:schemas-microsoft-com:office:office" xmlns:v="urn:schemas-microsoft-com:vml" xmlns:w10="urn:schemas-microsoft-com:office:word" xmlns:a="http://schemas.openxmlformats.org/drawingml/2006/main" xmlns:pic="http://schemas.openxmlformats.org/drawingml/2006/picture" xmlns:wp="http://schemas.openxmlformats.org/drawingml/2006/wordprocessingDrawing"/>
 </file>
 
 <file path=word/footer1.xml><?xml version="1.0" encoding="utf-8"?>
@@ -1882,7 +1886,7 @@
     </w:lvl>
   </w:abstractNum>
   <w:abstractNum w:abstractNumId="990">
-    <w:nsid w:val="1c6bd783"/>
+    <w:nsid w:val="2c1ae401"/>
     <w:multiLevelType w:val="multilevel"/>
     <w:lvl w:ilvl="0">
       <w:numFmt w:val="bullet"/>
@@ -1961,9 +1965,31 @@
         <w:ind w:left="4800" w:hanging="480"/>
       </w:pPr>
     </w:lvl>
+    <w:lvl w:ilvl="7">
+      <w:numFmt w:val="bullet"/>
+      <w:lvlText w:val=" "/>
+      <w:lvlJc w:val="left"/>
+      <w:pPr>
+        <w:tabs>
+          <w:tab w:val="num" w:pos="5040"/>
+        </w:tabs>
+        <w:ind w:left="5520" w:hanging="480"/>
+      </w:pPr>
+    </w:lvl>
+    <w:lvl w:ilvl="8">
+      <w:numFmt w:val="bullet"/>
+      <w:lvlText w:val=" "/>
+      <w:lvlJc w:val="left"/>
+      <w:pPr>
+        <w:tabs>
+          <w:tab w:val="num" w:pos="5760"/>
+        </w:tabs>
+        <w:ind w:left="6240" w:hanging="480"/>
+      </w:pPr>
+    </w:lvl>
   </w:abstractNum>
   <w:abstractNum w:abstractNumId="991">
-    <w:nsid w:val="b03a14f3"/>
+    <w:nsid w:val="ea454b4c"/>
     <w:multiLevelType w:val="multilevel"/>
     <w:lvl w:ilvl="0">
       <w:numFmt w:val="bullet"/>
@@ -2040,6 +2066,28 @@
           <w:tab w:val="num" w:pos="4320"/>
         </w:tabs>
         <w:ind w:left="4800" w:hanging="480"/>
+      </w:pPr>
+    </w:lvl>
+    <w:lvl w:ilvl="7">
+      <w:numFmt w:val="bullet"/>
+      <w:lvlText w:val="–"/>
+      <w:lvlJc w:val="left"/>
+      <w:pPr>
+        <w:tabs>
+          <w:tab w:val="num" w:pos="5040"/>
+        </w:tabs>
+        <w:ind w:left="5520" w:hanging="480"/>
+      </w:pPr>
+    </w:lvl>
+    <w:lvl w:ilvl="8">
+      <w:numFmt w:val="bullet"/>
+      <w:lvlText w:val="•"/>
+      <w:lvlJc w:val="left"/>
+      <w:pPr>
+        <w:tabs>
+          <w:tab w:val="num" w:pos="5760"/>
+        </w:tabs>
+        <w:ind w:left="6240" w:hanging="480"/>
       </w:pPr>
     </w:lvl>
   </w:abstractNum>

</xml_diff>